<commit_message>
Update default template for protocoll excerpts.
</commit_message>
<xml_diff>
--- a/opengever/setup/profiles/empty_templates/opengever_content/templates/protokollauszug.docx
+++ b/opengever/setup/profiles/empty_templates/opengever_content/templates/protokollauszug.docx
@@ -313,1187 +313,87 @@
     </w:p>
     <w:p>
       <w:pPr>
-        <w:tabs>
-          <w:tab w:val="left" w:pos="1843"/>
-        </w:tabs>
-        <w:rPr>
-          <w:bCs/>
-        </w:rPr>
+        <w:jc w:val="both"/>
       </w:pPr>
     </w:p>
     <w:p>
       <w:pPr>
-        <w:tabs>
-          <w:tab w:val="left" w:pos="3402"/>
-        </w:tabs>
-        <w:rPr>
-          <w:b/>
-          <w:szCs w:val="22"/>
-        </w:rPr>
-      </w:pPr>
-      <w:r>
-        <w:rPr>
-          <w:b/>
-          <w:szCs w:val="22"/>
-        </w:rPr>
-        <w:t>Teilnehmende</w:t>
-      </w:r>
+        <w:jc w:val="both"/>
+        <w:rPr>
+          <w:rFonts w:cs="Arial"/>
+          <w:szCs w:val="22"/>
+        </w:rPr>
+      </w:pPr>
+      <w:r>
+        <w:rPr>
+          <w:rFonts w:cs="Arial"/>
+          <w:szCs w:val="22"/>
+        </w:rPr>
+        <w:fldChar w:fldCharType="begin"/>
+      </w:r>
+      <w:r>
+        <w:rPr>
+          <w:rFonts w:cs="Arial"/>
+          <w:szCs w:val="22"/>
+        </w:rPr>
+        <w:instrText xml:space="preserve"> MERGEFIELD </w:instrText>
+      </w:r>
+      <w:r>
+        <w:rPr>
+          <w:rFonts w:cs="Arial"/>
+          <w:szCs w:val="22"/>
+        </w:rPr>
+        <w:instrText>agenda_items</w:instrText>
+      </w:r>
+      <w:r>
+        <w:rPr>
+          <w:rFonts w:cs="Arial"/>
+          <w:szCs w:val="22"/>
+        </w:rPr>
+        <w:instrText>:each(</w:instrText>
+      </w:r>
+      <w:r>
+        <w:rPr>
+          <w:rFonts w:cs="Arial"/>
+          <w:szCs w:val="22"/>
+        </w:rPr>
+        <w:instrText>agenda_item</w:instrText>
+      </w:r>
+      <w:r>
+        <w:rPr>
+          <w:rFonts w:cs="Arial"/>
+          <w:szCs w:val="22"/>
+        </w:rPr>
+        <w:instrText xml:space="preserve">) \* MERGEFORMAT </w:instrText>
+      </w:r>
+      <w:r>
+        <w:rPr>
+          <w:rFonts w:cs="Arial"/>
+          <w:szCs w:val="22"/>
+        </w:rPr>
+        <w:fldChar w:fldCharType="separate"/>
+      </w:r>
+      <w:r>
+        <w:rPr>
+          <w:rFonts w:cs="Arial"/>
+          <w:noProof/>
+          <w:szCs w:val="22"/>
+        </w:rPr>
+        <w:t>«agenda_items:each(agenda_item)»</w:t>
+      </w:r>
+      <w:r>
+        <w:rPr>
+          <w:rFonts w:cs="Arial"/>
+          <w:szCs w:val="22"/>
+        </w:rPr>
+        <w:fldChar w:fldCharType="end"/>
+      </w:r>
+      <w:bookmarkStart w:id="0" w:name="_GoBack"/>
+      <w:bookmarkEnd w:id="0"/>
     </w:p>
     <w:p>
       <w:pPr>
-        <w:tabs>
-          <w:tab w:val="left" w:pos="3402"/>
-        </w:tabs>
-        <w:rPr>
-          <w:b/>
-          <w:szCs w:val="22"/>
-        </w:rPr>
-      </w:pPr>
-    </w:p>
-    <w:tbl>
-      <w:tblPr>
-        <w:tblStyle w:val="TableGrid"/>
-        <w:tblW w:w="0" w:type="auto"/>
-        <w:tblBorders>
-          <w:top w:val="none" w:sz="0" w:space="0" w:color="auto"/>
-          <w:left w:val="none" w:sz="0" w:space="0" w:color="auto"/>
-          <w:bottom w:val="none" w:sz="0" w:space="0" w:color="auto"/>
-          <w:right w:val="none" w:sz="0" w:space="0" w:color="auto"/>
-          <w:insideH w:val="none" w:sz="0" w:space="0" w:color="auto"/>
-          <w:insideV w:val="none" w:sz="0" w:space="0" w:color="auto"/>
-        </w:tblBorders>
-        <w:tblCellMar>
-          <w:bottom w:w="170" w:type="dxa"/>
-        </w:tblCellMar>
-        <w:tblLook w:val="04A0" w:firstRow="1" w:lastRow="0" w:firstColumn="1" w:lastColumn="0" w:noHBand="0" w:noVBand="1"/>
-      </w:tblPr>
-      <w:tblGrid>
-        <w:gridCol w:w="3652"/>
-        <w:gridCol w:w="5635"/>
-      </w:tblGrid>
-      <w:tr>
-        <w:tc>
-          <w:tcPr>
-            <w:tcW w:w="3652" w:type="dxa"/>
-          </w:tcPr>
-          <w:p>
-            <w:pPr>
-              <w:tabs>
-                <w:tab w:val="left" w:pos="3402"/>
-              </w:tabs>
-              <w:rPr>
-                <w:b/>
-                <w:szCs w:val="22"/>
-              </w:rPr>
-            </w:pPr>
-            <w:r>
-              <w:rPr>
-                <w:szCs w:val="22"/>
-              </w:rPr>
-              <w:t>Vorsitz</w:t>
-            </w:r>
-          </w:p>
-        </w:tc>
-        <w:tc>
-          <w:tcPr>
-            <w:tcW w:w="5635" w:type="dxa"/>
-          </w:tcPr>
-          <w:p>
-            <w:pPr>
-              <w:tabs>
-                <w:tab w:val="left" w:pos="3402"/>
-              </w:tabs>
-              <w:rPr>
-                <w:b/>
-                <w:szCs w:val="22"/>
-              </w:rPr>
-            </w:pPr>
-            <w:r>
-              <w:rPr>
-                <w:rFonts w:cs="Arial"/>
-                <w:szCs w:val="22"/>
-              </w:rPr>
-              <w:fldChar w:fldCharType="begin"/>
-            </w:r>
-            <w:r>
-              <w:rPr>
-                <w:rFonts w:cs="Arial"/>
-                <w:szCs w:val="22"/>
-              </w:rPr>
-              <w:instrText xml:space="preserve"> MERGEFIELD =</w:instrText>
-            </w:r>
-            <w:r>
-              <w:rPr>
-                <w:rFonts w:cs="Arial"/>
-                <w:szCs w:val="22"/>
-              </w:rPr>
-              <w:instrText>participants</w:instrText>
-            </w:r>
-            <w:r>
-              <w:rPr>
-                <w:rFonts w:cs="Arial"/>
-                <w:szCs w:val="22"/>
-              </w:rPr>
-              <w:instrText>.</w:instrText>
-            </w:r>
-            <w:r>
-              <w:rPr>
-                <w:rFonts w:cs="Arial"/>
-                <w:szCs w:val="22"/>
-              </w:rPr>
-              <w:instrText>presidency</w:instrText>
-            </w:r>
-            <w:r>
-              <w:rPr>
-                <w:rFonts w:cs="Arial"/>
-                <w:szCs w:val="22"/>
-              </w:rPr>
-              <w:instrText xml:space="preserve"> \* MERGEFORMAT </w:instrText>
-            </w:r>
-            <w:r>
-              <w:rPr>
-                <w:rFonts w:cs="Arial"/>
-                <w:szCs w:val="22"/>
-              </w:rPr>
-              <w:fldChar w:fldCharType="separate"/>
-            </w:r>
-            <w:r>
-              <w:rPr>
-                <w:rFonts w:cs="Arial"/>
-                <w:noProof/>
-                <w:szCs w:val="22"/>
-              </w:rPr>
-              <w:t>«=participants.presidency»</w:t>
-            </w:r>
-            <w:r>
-              <w:rPr>
-                <w:rFonts w:cs="Arial"/>
-                <w:szCs w:val="22"/>
-              </w:rPr>
-              <w:fldChar w:fldCharType="end"/>
-            </w:r>
-          </w:p>
-        </w:tc>
-      </w:tr>
-      <w:tr>
-        <w:tc>
-          <w:tcPr>
-            <w:tcW w:w="3652" w:type="dxa"/>
-          </w:tcPr>
-          <w:p>
-            <w:pPr>
-              <w:tabs>
-                <w:tab w:val="left" w:pos="3402"/>
-              </w:tabs>
-              <w:rPr>
-                <w:b/>
-                <w:szCs w:val="22"/>
-              </w:rPr>
-            </w:pPr>
-            <w:r>
-              <w:rPr>
-                <w:szCs w:val="22"/>
-              </w:rPr>
-              <w:t>Teilnehmende</w:t>
-            </w:r>
-          </w:p>
-        </w:tc>
-        <w:tc>
-          <w:tcPr>
-            <w:tcW w:w="5635" w:type="dxa"/>
-          </w:tcPr>
-          <w:p>
-            <w:pPr>
-              <w:tabs>
-                <w:tab w:val="left" w:pos="3402"/>
-              </w:tabs>
-              <w:rPr>
-                <w:rFonts w:cs="Arial"/>
-                <w:szCs w:val="22"/>
-              </w:rPr>
-            </w:pPr>
-            <w:r>
-              <w:rPr>
-                <w:rFonts w:cs="Arial"/>
-                <w:szCs w:val="22"/>
-              </w:rPr>
-              <w:fldChar w:fldCharType="begin"/>
-            </w:r>
-            <w:r>
-              <w:rPr>
-                <w:rFonts w:cs="Arial"/>
-                <w:szCs w:val="22"/>
-              </w:rPr>
-              <w:instrText xml:space="preserve"> MERGEFIELD </w:instrText>
-            </w:r>
-            <w:r>
-              <w:rPr>
-                <w:rFonts w:cs="Arial"/>
-                <w:szCs w:val="22"/>
-              </w:rPr>
-              <w:instrText>participants</w:instrText>
-            </w:r>
-            <w:r>
-              <w:rPr>
-                <w:rFonts w:cs="Arial"/>
-                <w:szCs w:val="22"/>
-              </w:rPr>
-              <w:instrText>.</w:instrText>
-            </w:r>
-            <w:r>
-              <w:rPr>
-                <w:rFonts w:cs="Arial"/>
-                <w:szCs w:val="22"/>
-              </w:rPr>
-              <w:instrText>members</w:instrText>
-            </w:r>
-            <w:r>
-              <w:rPr>
-                <w:rFonts w:cs="Arial"/>
-                <w:szCs w:val="22"/>
-              </w:rPr>
-              <w:instrText>:each(</w:instrText>
-            </w:r>
-            <w:r>
-              <w:rPr>
-                <w:rFonts w:cs="Arial"/>
-                <w:szCs w:val="22"/>
-              </w:rPr>
-              <w:instrText>member</w:instrText>
-            </w:r>
-            <w:r>
-              <w:rPr>
-                <w:rFonts w:cs="Arial"/>
-                <w:szCs w:val="22"/>
-              </w:rPr>
-              <w:instrText xml:space="preserve">) \* MERGEFORMAT </w:instrText>
-            </w:r>
-            <w:r>
-              <w:rPr>
-                <w:rFonts w:cs="Arial"/>
-                <w:szCs w:val="22"/>
-              </w:rPr>
-              <w:fldChar w:fldCharType="separate"/>
-            </w:r>
-            <w:r>
-              <w:rPr>
-                <w:rFonts w:cs="Arial"/>
-                <w:noProof/>
-                <w:szCs w:val="22"/>
-              </w:rPr>
-              <w:t>«participants.members:each(member)»</w:t>
-            </w:r>
-            <w:r>
-              <w:rPr>
-                <w:rFonts w:cs="Arial"/>
-                <w:szCs w:val="22"/>
-              </w:rPr>
-              <w:fldChar w:fldCharType="end"/>
-            </w:r>
-          </w:p>
-          <w:p>
-            <w:pPr>
-              <w:tabs>
-                <w:tab w:val="left" w:pos="3402"/>
-              </w:tabs>
-              <w:rPr>
-                <w:rFonts w:cs="Arial"/>
-                <w:szCs w:val="22"/>
-              </w:rPr>
-            </w:pPr>
-            <w:r>
-              <w:rPr>
-                <w:rFonts w:cs="Arial"/>
-                <w:szCs w:val="22"/>
-              </w:rPr>
-              <w:fldChar w:fldCharType="begin"/>
-            </w:r>
-            <w:r>
-              <w:rPr>
-                <w:rFonts w:cs="Arial"/>
-                <w:szCs w:val="22"/>
-              </w:rPr>
-              <w:instrText xml:space="preserve"> MERGEFIELD =</w:instrText>
-            </w:r>
-            <w:r>
-              <w:rPr>
-                <w:rFonts w:cs="Arial"/>
-                <w:szCs w:val="22"/>
-              </w:rPr>
-              <w:instrText>member</w:instrText>
-            </w:r>
-            <w:r>
-              <w:rPr>
-                <w:rFonts w:cs="Arial"/>
-                <w:szCs w:val="22"/>
-              </w:rPr>
-              <w:instrText xml:space="preserve"> \* MERGEFORMAT </w:instrText>
-            </w:r>
-            <w:r>
-              <w:rPr>
-                <w:rFonts w:cs="Arial"/>
-                <w:szCs w:val="22"/>
-              </w:rPr>
-              <w:fldChar w:fldCharType="separate"/>
-            </w:r>
-            <w:r>
-              <w:rPr>
-                <w:rFonts w:cs="Arial"/>
-                <w:noProof/>
-                <w:szCs w:val="22"/>
-              </w:rPr>
-              <w:t>«=member»</w:t>
-            </w:r>
-            <w:r>
-              <w:rPr>
-                <w:rFonts w:cs="Arial"/>
-                <w:szCs w:val="22"/>
-              </w:rPr>
-              <w:fldChar w:fldCharType="end"/>
-            </w:r>
-          </w:p>
-          <w:p>
-            <w:pPr>
-              <w:tabs>
-                <w:tab w:val="left" w:pos="3402"/>
-              </w:tabs>
-              <w:rPr>
-                <w:szCs w:val="22"/>
-              </w:rPr>
-            </w:pPr>
-            <w:r>
-              <w:rPr>
-                <w:rFonts w:cs="Arial"/>
-                <w:szCs w:val="22"/>
-              </w:rPr>
-              <w:fldChar w:fldCharType="begin"/>
-            </w:r>
-            <w:r>
-              <w:rPr>
-                <w:rFonts w:cs="Arial"/>
-                <w:szCs w:val="22"/>
-              </w:rPr>
-              <w:instrText xml:space="preserve"> MERGEFIELD </w:instrText>
-            </w:r>
-            <w:r>
-              <w:rPr>
-                <w:rFonts w:cs="Arial"/>
-                <w:szCs w:val="22"/>
-              </w:rPr>
-              <w:instrText>participants</w:instrText>
-            </w:r>
-            <w:r>
-              <w:rPr>
-                <w:rFonts w:cs="Arial"/>
-                <w:szCs w:val="22"/>
-              </w:rPr>
-              <w:instrText>.</w:instrText>
-            </w:r>
-            <w:r>
-              <w:rPr>
-                <w:rFonts w:cs="Arial"/>
-                <w:szCs w:val="22"/>
-              </w:rPr>
-              <w:instrText>members</w:instrText>
-            </w:r>
-            <w:r>
-              <w:rPr>
-                <w:rFonts w:cs="Arial"/>
-                <w:szCs w:val="22"/>
-              </w:rPr>
-              <w:instrText xml:space="preserve">:endEach \* MERGEFORMAT </w:instrText>
-            </w:r>
-            <w:r>
-              <w:rPr>
-                <w:rFonts w:cs="Arial"/>
-                <w:szCs w:val="22"/>
-              </w:rPr>
-              <w:fldChar w:fldCharType="separate"/>
-            </w:r>
-            <w:r>
-              <w:rPr>
-                <w:rFonts w:cs="Arial"/>
-                <w:noProof/>
-                <w:szCs w:val="22"/>
-              </w:rPr>
-              <w:t>«participants.members:endEach»</w:t>
-            </w:r>
-            <w:r>
-              <w:rPr>
-                <w:rFonts w:cs="Arial"/>
-                <w:szCs w:val="22"/>
-              </w:rPr>
-              <w:fldChar w:fldCharType="end"/>
-            </w:r>
-          </w:p>
-        </w:tc>
-      </w:tr>
-      <w:tr>
-        <w:tc>
-          <w:tcPr>
-            <w:tcW w:w="3652" w:type="dxa"/>
-          </w:tcPr>
-          <w:p>
-            <w:pPr>
-              <w:tabs>
-                <w:tab w:val="left" w:pos="3402"/>
-              </w:tabs>
-              <w:rPr>
-                <w:szCs w:val="22"/>
-              </w:rPr>
-            </w:pPr>
-            <w:r>
-              <w:rPr>
-                <w:szCs w:val="22"/>
-              </w:rPr>
-              <w:t>Weitere Teilnehme</w:t>
-            </w:r>
-            <w:r>
-              <w:rPr>
-                <w:szCs w:val="22"/>
-              </w:rPr>
-              <w:t>nde</w:t>
-            </w:r>
-          </w:p>
-        </w:tc>
-        <w:tc>
-          <w:tcPr>
-            <w:tcW w:w="5635" w:type="dxa"/>
-          </w:tcPr>
-          <w:p>
-            <w:pPr>
-              <w:tabs>
-                <w:tab w:val="left" w:pos="3402"/>
-              </w:tabs>
-              <w:rPr>
-                <w:rFonts w:cs="Arial"/>
-                <w:szCs w:val="22"/>
-              </w:rPr>
-            </w:pPr>
-            <w:r>
-              <w:rPr>
-                <w:rFonts w:cs="Arial"/>
-                <w:szCs w:val="22"/>
-              </w:rPr>
-              <w:fldChar w:fldCharType="begin"/>
-            </w:r>
-            <w:r>
-              <w:rPr>
-                <w:rFonts w:cs="Arial"/>
-                <w:szCs w:val="22"/>
-              </w:rPr>
-              <w:instrText xml:space="preserve"> MERGEFIELD participants.other:each(member) \* MERGEFORMAT </w:instrText>
-            </w:r>
-            <w:r>
-              <w:rPr>
-                <w:rFonts w:cs="Arial"/>
-                <w:szCs w:val="22"/>
-              </w:rPr>
-              <w:fldChar w:fldCharType="separate"/>
-            </w:r>
-            <w:r>
-              <w:rPr>
-                <w:rFonts w:cs="Arial"/>
-                <w:noProof/>
-                <w:szCs w:val="22"/>
-              </w:rPr>
-              <w:t>«participants.other:each(member)»</w:t>
-            </w:r>
-            <w:r>
-              <w:rPr>
-                <w:rFonts w:cs="Arial"/>
-                <w:szCs w:val="22"/>
-              </w:rPr>
-              <w:fldChar w:fldCharType="end"/>
-            </w:r>
-          </w:p>
-          <w:p>
-            <w:pPr>
-              <w:tabs>
-                <w:tab w:val="left" w:pos="3402"/>
-              </w:tabs>
-              <w:rPr>
-                <w:rFonts w:cs="Arial"/>
-                <w:szCs w:val="22"/>
-              </w:rPr>
-            </w:pPr>
-            <w:r>
-              <w:rPr>
-                <w:rFonts w:cs="Arial"/>
-                <w:szCs w:val="22"/>
-              </w:rPr>
-              <w:fldChar w:fldCharType="begin"/>
-            </w:r>
-            <w:r>
-              <w:rPr>
-                <w:rFonts w:cs="Arial"/>
-                <w:szCs w:val="22"/>
-              </w:rPr>
-              <w:instrText xml:space="preserve"> MERGEFIELD =member \* MERGEFORMAT </w:instrText>
-            </w:r>
-            <w:r>
-              <w:rPr>
-                <w:rFonts w:cs="Arial"/>
-                <w:szCs w:val="22"/>
-              </w:rPr>
-              <w:fldChar w:fldCharType="separate"/>
-            </w:r>
-            <w:r>
-              <w:rPr>
-                <w:rFonts w:cs="Arial"/>
-                <w:noProof/>
-                <w:szCs w:val="22"/>
-              </w:rPr>
-              <w:t>«=member»</w:t>
-            </w:r>
-            <w:r>
-              <w:rPr>
-                <w:rFonts w:cs="Arial"/>
-                <w:szCs w:val="22"/>
-              </w:rPr>
-              <w:fldChar w:fldCharType="end"/>
-            </w:r>
-          </w:p>
-          <w:p>
-            <w:pPr>
-              <w:tabs>
-                <w:tab w:val="left" w:pos="3402"/>
-              </w:tabs>
-              <w:rPr>
-                <w:rFonts w:cs="Arial"/>
-                <w:szCs w:val="22"/>
-              </w:rPr>
-            </w:pPr>
-            <w:r>
-              <w:rPr>
-                <w:rFonts w:cs="Arial"/>
-                <w:szCs w:val="22"/>
-              </w:rPr>
-              <w:fldChar w:fldCharType="begin"/>
-            </w:r>
-            <w:r>
-              <w:rPr>
-                <w:rFonts w:cs="Arial"/>
-                <w:szCs w:val="22"/>
-              </w:rPr>
-              <w:instrText xml:space="preserve"> MERGEFIELD participants.other:endEach \* MERGEFORMAT </w:instrText>
-            </w:r>
-            <w:r>
-              <w:rPr>
-                <w:rFonts w:cs="Arial"/>
-                <w:szCs w:val="22"/>
-              </w:rPr>
-              <w:fldChar w:fldCharType="separate"/>
-            </w:r>
-            <w:r>
-              <w:rPr>
-                <w:rFonts w:cs="Arial"/>
-                <w:noProof/>
-                <w:szCs w:val="22"/>
-              </w:rPr>
-              <w:t>«participants.other:endEach»</w:t>
-            </w:r>
-            <w:r>
-              <w:rPr>
-                <w:rFonts w:cs="Arial"/>
-                <w:szCs w:val="22"/>
-              </w:rPr>
-              <w:fldChar w:fldCharType="end"/>
-            </w:r>
-          </w:p>
-        </w:tc>
-      </w:tr>
-      <w:tr>
-        <w:tc>
-          <w:tcPr>
-            <w:tcW w:w="3652" w:type="dxa"/>
-          </w:tcPr>
-          <w:p>
-            <w:pPr>
-              <w:tabs>
-                <w:tab w:val="left" w:pos="3402"/>
-              </w:tabs>
-              <w:rPr>
-                <w:b/>
-                <w:szCs w:val="22"/>
-              </w:rPr>
-            </w:pPr>
-            <w:r>
-              <w:rPr>
-                <w:szCs w:val="22"/>
-              </w:rPr>
-              <w:t>Sekretär</w:t>
-            </w:r>
-          </w:p>
-        </w:tc>
-        <w:tc>
-          <w:tcPr>
-            <w:tcW w:w="5635" w:type="dxa"/>
-          </w:tcPr>
-          <w:p>
-            <w:pPr>
-              <w:tabs>
-                <w:tab w:val="left" w:pos="3402"/>
-              </w:tabs>
-              <w:rPr>
-                <w:b/>
-                <w:szCs w:val="22"/>
-              </w:rPr>
-            </w:pPr>
-            <w:r>
-              <w:rPr>
-                <w:szCs w:val="22"/>
-              </w:rPr>
-              <w:fldChar w:fldCharType="begin"/>
-            </w:r>
-            <w:r>
-              <w:rPr>
-                <w:szCs w:val="22"/>
-              </w:rPr>
-              <w:instrText xml:space="preserve"> MERGEFIELD =</w:instrText>
-            </w:r>
-            <w:r>
-              <w:rPr>
-                <w:szCs w:val="22"/>
-              </w:rPr>
-              <w:instrText>participants</w:instrText>
-            </w:r>
-            <w:r>
-              <w:rPr>
-                <w:szCs w:val="22"/>
-              </w:rPr>
-              <w:instrText>.</w:instrText>
-            </w:r>
-            <w:r>
-              <w:rPr>
-                <w:szCs w:val="22"/>
-              </w:rPr>
-              <w:instrText xml:space="preserve">secretary </w:instrText>
-            </w:r>
-            <w:r>
-              <w:rPr>
-                <w:szCs w:val="22"/>
-              </w:rPr>
-              <w:instrText xml:space="preserve">\* MERGEFORMAT </w:instrText>
-            </w:r>
-            <w:r>
-              <w:rPr>
-                <w:szCs w:val="22"/>
-              </w:rPr>
-              <w:fldChar w:fldCharType="separate"/>
-            </w:r>
-            <w:r>
-              <w:rPr>
-                <w:noProof/>
-                <w:szCs w:val="22"/>
-              </w:rPr>
-              <w:t>«=participants.secretary»</w:t>
-            </w:r>
-            <w:r>
-              <w:rPr>
-                <w:szCs w:val="22"/>
-              </w:rPr>
-              <w:fldChar w:fldCharType="end"/>
-            </w:r>
-          </w:p>
-        </w:tc>
-      </w:tr>
-    </w:tbl>
-    <w:p>
-      <w:pPr>
-        <w:pBdr>
-          <w:bottom w:val="single" w:sz="6" w:space="1" w:color="auto"/>
-        </w:pBdr>
-        <w:tabs>
-          <w:tab w:val="left" w:pos="1843"/>
-        </w:tabs>
-      </w:pPr>
-    </w:p>
-    <w:p>
-      <w:pPr>
-        <w:pBdr>
-          <w:bottom w:val="single" w:sz="6" w:space="1" w:color="auto"/>
-        </w:pBdr>
-        <w:tabs>
-          <w:tab w:val="left" w:pos="1843"/>
-        </w:tabs>
-      </w:pPr>
-    </w:p>
-    <w:p>
-      <w:pPr>
-        <w:jc w:val="both"/>
-      </w:pPr>
-    </w:p>
-    <w:p>
-      <w:pPr>
-        <w:jc w:val="both"/>
-      </w:pPr>
-    </w:p>
-    <w:p>
-      <w:pPr>
-        <w:jc w:val="both"/>
-      </w:pPr>
-    </w:p>
-    <w:p>
-      <w:pPr>
-        <w:rPr>
-          <w:rFonts w:cs="Arial"/>
-          <w:b/>
-          <w:szCs w:val="22"/>
-        </w:rPr>
-      </w:pPr>
-      <w:r>
-        <w:rPr>
-          <w:rFonts w:cs="Arial"/>
-          <w:b/>
-          <w:szCs w:val="22"/>
-        </w:rPr>
-        <w:t>TRAKTANDEN</w:t>
-      </w:r>
-    </w:p>
-    <w:p>
-      <w:pPr>
-        <w:rPr>
-          <w:rFonts w:cs="Arial"/>
-          <w:szCs w:val="22"/>
-        </w:rPr>
-      </w:pPr>
-    </w:p>
-    <w:tbl>
-      <w:tblPr>
-        <w:tblStyle w:val="TableGrid"/>
-        <w:tblW w:w="0" w:type="auto"/>
-        <w:tblBorders>
-          <w:top w:val="none" w:sz="0" w:space="0" w:color="auto"/>
-          <w:left w:val="none" w:sz="0" w:space="0" w:color="auto"/>
-          <w:bottom w:val="none" w:sz="0" w:space="0" w:color="auto"/>
-          <w:right w:val="none" w:sz="0" w:space="0" w:color="auto"/>
-          <w:insideH w:val="none" w:sz="0" w:space="0" w:color="auto"/>
-          <w:insideV w:val="none" w:sz="0" w:space="0" w:color="auto"/>
-        </w:tblBorders>
-        <w:tblLayout w:type="fixed"/>
-        <w:tblCellMar>
-          <w:bottom w:w="85" w:type="dxa"/>
-        </w:tblCellMar>
-        <w:tblLook w:val="04A0" w:firstRow="1" w:lastRow="0" w:firstColumn="1" w:lastColumn="0" w:noHBand="0" w:noVBand="1"/>
-      </w:tblPr>
-      <w:tblGrid>
-        <w:gridCol w:w="1242"/>
-        <w:gridCol w:w="6804"/>
-        <w:gridCol w:w="1241"/>
-      </w:tblGrid>
-      <w:tr>
-        <w:tc>
-          <w:tcPr>
-            <w:tcW w:w="9287" w:type="dxa"/>
-            <w:gridSpan w:val="3"/>
-          </w:tcPr>
-          <w:p>
-            <w:pPr>
-              <w:rPr>
-                <w:rFonts w:cs="Arial"/>
-                <w:szCs w:val="22"/>
-              </w:rPr>
-            </w:pPr>
-            <w:r>
-              <w:rPr>
-                <w:rFonts w:cs="Arial"/>
-                <w:szCs w:val="22"/>
-              </w:rPr>
-              <w:fldChar w:fldCharType="begin"/>
-            </w:r>
-            <w:r>
-              <w:rPr>
-                <w:rFonts w:cs="Arial"/>
-                <w:szCs w:val="22"/>
-              </w:rPr>
-              <w:instrText xml:space="preserve"> MERGEFIELD </w:instrText>
-            </w:r>
-            <w:r>
-              <w:rPr>
-                <w:rFonts w:cs="Arial"/>
-                <w:szCs w:val="22"/>
-              </w:rPr>
-              <w:instrText>agenda_items</w:instrText>
-            </w:r>
-            <w:r>
-              <w:rPr>
-                <w:rFonts w:cs="Arial"/>
-                <w:szCs w:val="22"/>
-              </w:rPr>
-              <w:instrText>:each(</w:instrText>
-            </w:r>
-            <w:r>
-              <w:rPr>
-                <w:rFonts w:cs="Arial"/>
-                <w:szCs w:val="22"/>
-              </w:rPr>
-              <w:instrText>agenda_item</w:instrText>
-            </w:r>
-            <w:r>
-              <w:rPr>
-                <w:rFonts w:cs="Arial"/>
-                <w:szCs w:val="22"/>
-              </w:rPr>
-              <w:instrText xml:space="preserve">) \* MERGEFORMAT </w:instrText>
-            </w:r>
-            <w:r>
-              <w:rPr>
-                <w:rFonts w:cs="Arial"/>
-                <w:szCs w:val="22"/>
-              </w:rPr>
-              <w:fldChar w:fldCharType="separate"/>
-            </w:r>
-            <w:r>
-              <w:rPr>
-                <w:rFonts w:cs="Arial"/>
-                <w:noProof/>
-                <w:szCs w:val="22"/>
-              </w:rPr>
-              <w:t>«agenda_items:each(agenda_item)»</w:t>
-            </w:r>
-            <w:r>
-              <w:rPr>
-                <w:rFonts w:cs="Arial"/>
-                <w:szCs w:val="22"/>
-              </w:rPr>
-              <w:fldChar w:fldCharType="end"/>
-            </w:r>
-          </w:p>
-        </w:tc>
-      </w:tr>
-      <w:tr>
-        <w:tc>
-          <w:tcPr>
-            <w:tcW w:w="1242" w:type="dxa"/>
-          </w:tcPr>
-          <w:p>
-            <w:pPr>
-              <w:rPr>
-                <w:rFonts w:cs="Arial"/>
-                <w:szCs w:val="22"/>
-              </w:rPr>
-            </w:pPr>
-            <w:r>
-              <w:rPr>
-                <w:rFonts w:cs="Arial"/>
-                <w:szCs w:val="22"/>
-              </w:rPr>
-              <w:fldChar w:fldCharType="begin"/>
-            </w:r>
-            <w:r>
-              <w:rPr>
-                <w:rFonts w:cs="Arial"/>
-                <w:szCs w:val="22"/>
-              </w:rPr>
-              <w:instrText xml:space="preserve"> MERGEFIELD =</w:instrText>
-            </w:r>
-            <w:r>
-              <w:rPr>
-                <w:rFonts w:cs="Arial"/>
-                <w:noProof/>
-                <w:szCs w:val="22"/>
-              </w:rPr>
-              <w:instrText>agenda_item</w:instrText>
-            </w:r>
-            <w:r>
-              <w:rPr>
-                <w:rFonts w:cs="Arial"/>
-                <w:szCs w:val="22"/>
-              </w:rPr>
-              <w:instrText>.</w:instrText>
-            </w:r>
-            <w:r>
-              <w:rPr>
-                <w:rFonts w:cs="Arial"/>
-                <w:szCs w:val="22"/>
-              </w:rPr>
-              <w:instrText>number</w:instrText>
-            </w:r>
-            <w:r>
-              <w:rPr>
-                <w:rFonts w:cs="Arial"/>
-                <w:szCs w:val="22"/>
-              </w:rPr>
-              <w:instrText xml:space="preserve"> \* MERGEFORMAT </w:instrText>
-            </w:r>
-            <w:r>
-              <w:rPr>
-                <w:rFonts w:cs="Arial"/>
-                <w:szCs w:val="22"/>
-              </w:rPr>
-              <w:fldChar w:fldCharType="separate"/>
-            </w:r>
-            <w:r>
-              <w:rPr>
-                <w:rFonts w:cs="Arial"/>
-                <w:noProof/>
-                <w:szCs w:val="22"/>
-              </w:rPr>
-              <w:t>«=agenda_item.number»</w:t>
-            </w:r>
-            <w:r>
-              <w:rPr>
-                <w:rFonts w:cs="Arial"/>
-                <w:szCs w:val="22"/>
-              </w:rPr>
-              <w:fldChar w:fldCharType="end"/>
-            </w:r>
-          </w:p>
-        </w:tc>
-        <w:tc>
-          <w:tcPr>
-            <w:tcW w:w="6804" w:type="dxa"/>
-          </w:tcPr>
-          <w:p>
-            <w:pPr>
-              <w:ind w:left="709" w:hanging="709"/>
-              <w:rPr>
-                <w:rFonts w:cs="Arial"/>
-                <w:szCs w:val="22"/>
-              </w:rPr>
-            </w:pPr>
-            <w:r>
-              <w:rPr>
-                <w:rFonts w:cs="Arial"/>
-                <w:szCs w:val="22"/>
-              </w:rPr>
-              <w:fldChar w:fldCharType="begin"/>
-            </w:r>
-            <w:r>
-              <w:rPr>
-                <w:rFonts w:cs="Arial"/>
-                <w:szCs w:val="22"/>
-              </w:rPr>
-              <w:instrText xml:space="preserve"> MERGEFIELD =</w:instrText>
-            </w:r>
-            <w:r>
-              <w:rPr>
-                <w:rFonts w:cs="Arial"/>
-                <w:noProof/>
-                <w:szCs w:val="22"/>
-              </w:rPr>
-              <w:instrText>agenda_item</w:instrText>
-            </w:r>
-            <w:r>
-              <w:rPr>
-                <w:rFonts w:cs="Arial"/>
-                <w:szCs w:val="22"/>
-              </w:rPr>
-              <w:instrText>.</w:instrText>
-            </w:r>
-            <w:r>
-              <w:rPr>
-                <w:rFonts w:cs="Arial"/>
-                <w:szCs w:val="22"/>
-              </w:rPr>
-              <w:instrText>description</w:instrText>
-            </w:r>
-            <w:r>
-              <w:rPr>
-                <w:rFonts w:cs="Arial"/>
-                <w:szCs w:val="22"/>
-              </w:rPr>
-              <w:instrText xml:space="preserve"> \* MERGEFORMAT </w:instrText>
-            </w:r>
-            <w:r>
-              <w:rPr>
-                <w:rFonts w:cs="Arial"/>
-                <w:szCs w:val="22"/>
-              </w:rPr>
-              <w:fldChar w:fldCharType="separate"/>
-            </w:r>
-            <w:r>
-              <w:rPr>
-                <w:rFonts w:cs="Arial"/>
-                <w:noProof/>
-                <w:szCs w:val="22"/>
-              </w:rPr>
-              <w:t>«=agenda_item.description»</w:t>
-            </w:r>
-            <w:r>
-              <w:rPr>
-                <w:rFonts w:cs="Arial"/>
-                <w:szCs w:val="22"/>
-              </w:rPr>
-              <w:fldChar w:fldCharType="end"/>
-            </w:r>
-          </w:p>
-        </w:tc>
-        <w:tc>
-          <w:tcPr>
-            <w:tcW w:w="1241" w:type="dxa"/>
-          </w:tcPr>
-          <w:p>
-            <w:pPr>
-              <w:ind w:left="709" w:hanging="709"/>
-              <w:rPr>
-                <w:rFonts w:cs="Arial"/>
-                <w:szCs w:val="22"/>
-              </w:rPr>
-            </w:pPr>
-          </w:p>
-        </w:tc>
-      </w:tr>
-      <w:tr>
-        <w:tc>
-          <w:tcPr>
-            <w:tcW w:w="9287" w:type="dxa"/>
-            <w:gridSpan w:val="3"/>
-          </w:tcPr>
-          <w:p>
-            <w:pPr>
-              <w:rPr>
-                <w:rFonts w:cs="Arial"/>
-                <w:szCs w:val="22"/>
-              </w:rPr>
-            </w:pPr>
-            <w:r>
-              <w:rPr>
-                <w:rFonts w:cs="Arial"/>
-                <w:szCs w:val="22"/>
-              </w:rPr>
-              <w:fldChar w:fldCharType="begin"/>
-            </w:r>
-            <w:r>
-              <w:rPr>
-                <w:rFonts w:cs="Arial"/>
-                <w:szCs w:val="22"/>
-              </w:rPr>
-              <w:instrText xml:space="preserve"> MERGEFIELD </w:instrText>
-            </w:r>
-            <w:r>
-              <w:rPr>
-                <w:rFonts w:cs="Arial"/>
-                <w:szCs w:val="22"/>
-              </w:rPr>
-              <w:instrText>agenda_items</w:instrText>
-            </w:r>
-            <w:r>
-              <w:rPr>
-                <w:rFonts w:cs="Arial"/>
-                <w:szCs w:val="22"/>
-              </w:rPr>
-              <w:instrText xml:space="preserve">:endEach \* MERGEFORMAT </w:instrText>
-            </w:r>
-            <w:r>
-              <w:rPr>
-                <w:rFonts w:cs="Arial"/>
-                <w:szCs w:val="22"/>
-              </w:rPr>
-              <w:fldChar w:fldCharType="separate"/>
-            </w:r>
-            <w:r>
-              <w:rPr>
-                <w:rFonts w:cs="Arial"/>
-                <w:noProof/>
-                <w:szCs w:val="22"/>
-              </w:rPr>
-              <w:t>«agenda_items:endEach»</w:t>
-            </w:r>
-            <w:r>
-              <w:rPr>
-                <w:rFonts w:cs="Arial"/>
-                <w:szCs w:val="22"/>
-              </w:rPr>
-              <w:fldChar w:fldCharType="end"/>
-            </w:r>
-          </w:p>
-        </w:tc>
-      </w:tr>
-    </w:tbl>
-    <w:p>
-      <w:pPr>
-        <w:rPr>
-          <w:rFonts w:cs="Arial"/>
-          <w:szCs w:val="22"/>
-        </w:rPr>
-      </w:pPr>
-      <w:r>
-        <w:rPr>
-          <w:rFonts w:cs="Arial"/>
-          <w:szCs w:val="22"/>
-        </w:rPr>
-        <w:br w:type="page"/>
-      </w:r>
-    </w:p>
-    <w:p>
-      <w:pPr>
-        <w:jc w:val="both"/>
-        <w:rPr>
-          <w:rFonts w:cs="Arial"/>
-          <w:szCs w:val="22"/>
-        </w:rPr>
-      </w:pPr>
-      <w:r>
-        <w:rPr>
-          <w:rFonts w:cs="Arial"/>
-          <w:szCs w:val="22"/>
-        </w:rPr>
-        <w:lastRenderedPageBreak/>
-        <w:fldChar w:fldCharType="begin"/>
-      </w:r>
-      <w:r>
-        <w:rPr>
-          <w:rFonts w:cs="Arial"/>
-          <w:szCs w:val="22"/>
-        </w:rPr>
-        <w:instrText xml:space="preserve"> MERGEFIELD </w:instrText>
-      </w:r>
-      <w:r>
-        <w:rPr>
-          <w:rFonts w:cs="Arial"/>
-          <w:szCs w:val="22"/>
-        </w:rPr>
-        <w:instrText>agenda_items</w:instrText>
-      </w:r>
-      <w:r>
-        <w:rPr>
-          <w:rFonts w:cs="Arial"/>
-          <w:szCs w:val="22"/>
-        </w:rPr>
-        <w:instrText>:each(</w:instrText>
-      </w:r>
-      <w:r>
-        <w:rPr>
-          <w:rFonts w:cs="Arial"/>
-          <w:szCs w:val="22"/>
-        </w:rPr>
-        <w:instrText>agenda_item</w:instrText>
-      </w:r>
-      <w:r>
-        <w:rPr>
-          <w:rFonts w:cs="Arial"/>
-          <w:szCs w:val="22"/>
-        </w:rPr>
-        <w:instrText xml:space="preserve">) \* MERGEFORMAT </w:instrText>
-      </w:r>
-      <w:r>
-        <w:rPr>
-          <w:rFonts w:cs="Arial"/>
-          <w:szCs w:val="22"/>
-        </w:rPr>
-        <w:fldChar w:fldCharType="separate"/>
-      </w:r>
-      <w:r>
-        <w:rPr>
-          <w:rFonts w:cs="Arial"/>
-          <w:noProof/>
-          <w:szCs w:val="22"/>
-        </w:rPr>
-        <w:t>«agenda_items:each(agenda_item)»</w:t>
-      </w:r>
-      <w:r>
-        <w:rPr>
-          <w:rFonts w:cs="Arial"/>
-          <w:szCs w:val="22"/>
-        </w:rPr>
-        <w:fldChar w:fldCharType="end"/>
-      </w:r>
-    </w:p>
-    <w:p>
-      <w:pPr>
-        <w:pStyle w:val="Heading3"/>
+        <w:pStyle w:val="berschrift3"/>
         <w:pBdr>
           <w:bottom w:val="single" w:sz="4" w:space="1" w:color="auto"/>
         </w:pBdr>
@@ -1508,7 +408,7 @@
       </w:pPr>
       <w:r>
         <w:rPr>
-          <w:rStyle w:val="Strong"/>
+          <w:rStyle w:val="Betont"/>
           <w:rFonts w:ascii="Arial" w:hAnsi="Arial"/>
           <w:b/>
         </w:rPr>
@@ -1516,7 +416,7 @@
       </w:r>
       <w:r>
         <w:rPr>
-          <w:rStyle w:val="Strong"/>
+          <w:rStyle w:val="Betont"/>
           <w:rFonts w:ascii="Arial" w:hAnsi="Arial"/>
           <w:b/>
         </w:rPr>
@@ -1524,7 +424,7 @@
       </w:r>
       <w:r>
         <w:rPr>
-          <w:rStyle w:val="Strong"/>
+          <w:rStyle w:val="Betont"/>
           <w:rFonts w:ascii="Arial" w:hAnsi="Arial"/>
           <w:b/>
         </w:rPr>
@@ -1532,7 +432,7 @@
       </w:r>
       <w:r>
         <w:rPr>
-          <w:rStyle w:val="Strong"/>
+          <w:rStyle w:val="Betont"/>
           <w:rFonts w:ascii="Arial" w:hAnsi="Arial"/>
           <w:b/>
         </w:rPr>
@@ -1540,7 +440,7 @@
       </w:r>
       <w:r>
         <w:rPr>
-          <w:rStyle w:val="Strong"/>
+          <w:rStyle w:val="Betont"/>
           <w:rFonts w:ascii="Arial" w:hAnsi="Arial"/>
           <w:b/>
         </w:rPr>
@@ -1548,7 +448,7 @@
       </w:r>
       <w:r>
         <w:rPr>
-          <w:rStyle w:val="Strong"/>
+          <w:rStyle w:val="Betont"/>
           <w:rFonts w:ascii="Arial" w:hAnsi="Arial"/>
           <w:b/>
         </w:rPr>
@@ -1556,7 +456,7 @@
       </w:r>
       <w:r>
         <w:rPr>
-          <w:rStyle w:val="Strong"/>
+          <w:rStyle w:val="Betont"/>
           <w:rFonts w:ascii="Arial" w:hAnsi="Arial"/>
           <w:b/>
         </w:rPr>
@@ -1564,7 +464,7 @@
       </w:r>
       <w:r>
         <w:rPr>
-          <w:rStyle w:val="Strong"/>
+          <w:rStyle w:val="Betont"/>
           <w:rFonts w:ascii="Arial" w:hAnsi="Arial"/>
           <w:b/>
         </w:rPr>
@@ -1572,7 +472,7 @@
       </w:r>
       <w:r>
         <w:rPr>
-          <w:rStyle w:val="Strong"/>
+          <w:rStyle w:val="Betont"/>
           <w:rFonts w:ascii="Arial" w:hAnsi="Arial"/>
           <w:b/>
         </w:rPr>
@@ -1580,7 +480,7 @@
       </w:r>
       <w:r>
         <w:rPr>
-          <w:rStyle w:val="Strong"/>
+          <w:rStyle w:val="Betont"/>
           <w:rFonts w:ascii="Arial" w:hAnsi="Arial"/>
           <w:b/>
           <w:noProof/>
@@ -1589,7 +489,7 @@
       </w:r>
       <w:r>
         <w:rPr>
-          <w:rStyle w:val="Strong"/>
+          <w:rStyle w:val="Betont"/>
           <w:rFonts w:ascii="Arial" w:hAnsi="Arial"/>
           <w:b/>
         </w:rPr>
@@ -1708,8 +608,6 @@
         <w:fldChar w:fldCharType="end"/>
       </w:r>
     </w:p>
-    <w:bookmarkStart w:id="0" w:name="_GoBack"/>
-    <w:bookmarkEnd w:id="0"/>
     <w:p>
       <w:pPr>
         <w:jc w:val="both"/>
@@ -1730,21 +628,7 @@
           <w:rFonts w:cs="Arial"/>
           <w:szCs w:val="22"/>
         </w:rPr>
-        <w:instrText xml:space="preserve"> MERGEFIELD agenda_item.legal_basis:</w:instrText>
-      </w:r>
-      <w:r>
-        <w:rPr>
-          <w:rFonts w:cs="Arial"/>
-          <w:szCs w:val="22"/>
-        </w:rPr>
-        <w:instrText>endI</w:instrText>
-      </w:r>
-      <w:r>
-        <w:rPr>
-          <w:rFonts w:cs="Arial"/>
-          <w:szCs w:val="22"/>
-        </w:rPr>
-        <w:instrText xml:space="preserve">f \* MERGEFORMAT </w:instrText>
+        <w:instrText xml:space="preserve"> MERGEFIELD agenda_item.legal_basis:endIf \* MERGEFORMAT </w:instrText>
       </w:r>
       <w:r>
         <w:rPr>
@@ -1854,7 +738,7 @@
     </w:p>
     <w:p>
       <w:pPr>
-        <w:pStyle w:val="NormalIndent"/>
+        <w:pStyle w:val="Standardeinzug"/>
         <w:ind w:left="0"/>
       </w:pPr>
     </w:p>
@@ -3067,7 +1951,7 @@
 <w:ftr xmlns:wpc="http://schemas.microsoft.com/office/word/2010/wordprocessingCanvas" xmlns:mo="http://schemas.microsoft.com/office/mac/office/2008/main" xmlns:mc="http://schemas.openxmlformats.org/markup-compatibility/2006" xmlns:mv="urn:schemas-microsoft-com:mac:vml" xmlns:o="urn:schemas-microsoft-com:office:office" xmlns:r="http://schemas.openxmlformats.org/officeDocument/2006/relationships" xmlns:m="http://schemas.openxmlformats.org/officeDocument/2006/math" xmlns:v="urn:schemas-microsoft-com:vml" xmlns:wp14="http://schemas.microsoft.com/office/word/2010/wordprocessingDrawing" xmlns:wp="http://schemas.openxmlformats.org/drawingml/2006/wordprocessingDrawing" xmlns:w10="urn:schemas-microsoft-com:office:word" xmlns:w="http://schemas.openxmlformats.org/wordprocessingml/2006/main" xmlns:w14="http://schemas.microsoft.com/office/word/2010/wordml" xmlns:wpg="http://schemas.microsoft.com/office/word/2010/wordprocessingGroup" xmlns:wpi="http://schemas.microsoft.com/office/word/2010/wordprocessingInk" xmlns:wne="http://schemas.microsoft.com/office/word/2006/wordml" xmlns:wps="http://schemas.microsoft.com/office/word/2010/wordprocessingShape" mc:Ignorable="w14 wp14">
   <w:p>
     <w:pPr>
-      <w:pStyle w:val="Footer"/>
+      <w:pStyle w:val="Fuzeile"/>
       <w:ind w:right="-1"/>
       <w:rPr>
         <w:sz w:val="20"/>
@@ -3075,43 +1959,43 @@
     </w:pPr>
     <w:r>
       <w:rPr>
-        <w:rStyle w:val="PageNumber"/>
+        <w:rStyle w:val="Seitenzahl"/>
         <w:sz w:val="20"/>
       </w:rPr>
       <w:t xml:space="preserve"> Seite </w:t>
     </w:r>
     <w:r>
       <w:rPr>
-        <w:rStyle w:val="PageNumber"/>
+        <w:rStyle w:val="Seitenzahl"/>
         <w:sz w:val="20"/>
       </w:rPr>
       <w:fldChar w:fldCharType="begin"/>
     </w:r>
     <w:r>
       <w:rPr>
-        <w:rStyle w:val="PageNumber"/>
+        <w:rStyle w:val="Seitenzahl"/>
         <w:sz w:val="20"/>
       </w:rPr>
       <w:instrText xml:space="preserve"> PAGE </w:instrText>
     </w:r>
     <w:r>
       <w:rPr>
-        <w:rStyle w:val="PageNumber"/>
+        <w:rStyle w:val="Seitenzahl"/>
         <w:sz w:val="20"/>
       </w:rPr>
       <w:fldChar w:fldCharType="separate"/>
     </w:r>
     <w:r>
       <w:rPr>
-        <w:rStyle w:val="PageNumber"/>
+        <w:rStyle w:val="Seitenzahl"/>
         <w:noProof/>
         <w:sz w:val="20"/>
       </w:rPr>
-      <w:t>1</w:t>
+      <w:t>2</w:t>
     </w:r>
     <w:r>
       <w:rPr>
-        <w:rStyle w:val="PageNumber"/>
+        <w:rStyle w:val="Seitenzahl"/>
         <w:sz w:val="20"/>
       </w:rPr>
       <w:fldChar w:fldCharType="end"/>
@@ -3193,7 +2077,7 @@
 <w:hdr xmlns:wpc="http://schemas.microsoft.com/office/word/2010/wordprocessingCanvas" xmlns:mo="http://schemas.microsoft.com/office/mac/office/2008/main" xmlns:mc="http://schemas.openxmlformats.org/markup-compatibility/2006" xmlns:mv="urn:schemas-microsoft-com:mac:vml" xmlns:o="urn:schemas-microsoft-com:office:office" xmlns:r="http://schemas.openxmlformats.org/officeDocument/2006/relationships" xmlns:m="http://schemas.openxmlformats.org/officeDocument/2006/math" xmlns:v="urn:schemas-microsoft-com:vml" xmlns:wp14="http://schemas.microsoft.com/office/word/2010/wordprocessingDrawing" xmlns:wp="http://schemas.openxmlformats.org/drawingml/2006/wordprocessingDrawing" xmlns:w10="urn:schemas-microsoft-com:office:word" xmlns:w="http://schemas.openxmlformats.org/wordprocessingml/2006/main" xmlns:w14="http://schemas.microsoft.com/office/word/2010/wordml" xmlns:wpg="http://schemas.microsoft.com/office/word/2010/wordprocessingGroup" xmlns:wpi="http://schemas.microsoft.com/office/word/2010/wordprocessingInk" xmlns:wne="http://schemas.microsoft.com/office/word/2006/wordml" xmlns:wps="http://schemas.microsoft.com/office/word/2010/wordprocessingShape" mc:Ignorable="w14 wp14">
   <w:p>
     <w:pPr>
-      <w:pStyle w:val="Header"/>
+      <w:pStyle w:val="Kopfzeile"/>
       <w:ind w:right="-1"/>
       <w:jc w:val="left"/>
     </w:pPr>
@@ -3224,21 +2108,21 @@
   </w:p>
   <w:p>
     <w:pPr>
-      <w:pStyle w:val="Header"/>
+      <w:pStyle w:val="Kopfzeile"/>
       <w:ind w:right="0"/>
       <w:jc w:val="left"/>
     </w:pPr>
   </w:p>
   <w:p>
     <w:pPr>
-      <w:pStyle w:val="Header"/>
+      <w:pStyle w:val="Kopfzeile"/>
       <w:ind w:right="0"/>
       <w:jc w:val="left"/>
     </w:pPr>
   </w:p>
   <w:p>
     <w:pPr>
-      <w:pStyle w:val="Header"/>
+      <w:pStyle w:val="Kopfzeile"/>
       <w:tabs>
         <w:tab w:val="right" w:pos="9072"/>
       </w:tabs>
@@ -3267,14 +2151,14 @@
   </w:p>
   <w:p>
     <w:pPr>
-      <w:pStyle w:val="Header"/>
+      <w:pStyle w:val="Kopfzeile"/>
       <w:ind w:right="-1"/>
       <w:jc w:val="left"/>
     </w:pPr>
   </w:p>
   <w:p>
     <w:pPr>
-      <w:pStyle w:val="Header"/>
+      <w:pStyle w:val="Kopfzeile"/>
       <w:ind w:right="-1"/>
       <w:jc w:val="left"/>
     </w:pPr>
@@ -3317,7 +2201,7 @@
               <w:rFonts w:ascii="Times New Roman" w:hAnsi="Times New Roman"/>
               <w:noProof/>
               <w:sz w:val="20"/>
-              <w:lang w:val="en-US" w:eastAsia="en-US"/>
+              <w:lang w:val="de-DE" w:eastAsia="de-DE"/>
             </w:rPr>
             <w:drawing>
               <wp:inline distT="0" distB="0" distL="0" distR="0" wp14:anchorId="63D86CD2" wp14:editId="427E0C2D">
@@ -3446,7 +2330,7 @@
   </w:tbl>
   <w:p>
     <w:pPr>
-      <w:pStyle w:val="Header"/>
+      <w:pStyle w:val="Kopfzeile"/>
       <w:jc w:val="left"/>
       <w:rPr>
         <w:sz w:val="4"/>
@@ -3460,7 +2344,7 @@
 <w:hdr xmlns:wpc="http://schemas.microsoft.com/office/word/2010/wordprocessingCanvas" xmlns:mo="http://schemas.microsoft.com/office/mac/office/2008/main" xmlns:mc="http://schemas.openxmlformats.org/markup-compatibility/2006" xmlns:mv="urn:schemas-microsoft-com:mac:vml" xmlns:o="urn:schemas-microsoft-com:office:office" xmlns:r="http://schemas.openxmlformats.org/officeDocument/2006/relationships" xmlns:m="http://schemas.openxmlformats.org/officeDocument/2006/math" xmlns:v="urn:schemas-microsoft-com:vml" xmlns:wp14="http://schemas.microsoft.com/office/word/2010/wordprocessingDrawing" xmlns:wp="http://schemas.openxmlformats.org/drawingml/2006/wordprocessingDrawing" xmlns:w10="urn:schemas-microsoft-com:office:word" xmlns:w="http://schemas.openxmlformats.org/wordprocessingml/2006/main" xmlns:w14="http://schemas.microsoft.com/office/word/2010/wordml" xmlns:wpg="http://schemas.microsoft.com/office/word/2010/wordprocessingGroup" xmlns:wpi="http://schemas.microsoft.com/office/word/2010/wordprocessingInk" xmlns:wne="http://schemas.microsoft.com/office/word/2006/wordml" xmlns:wps="http://schemas.microsoft.com/office/word/2010/wordprocessingShape" mc:Ignorable="w14 wp14">
   <w:p>
     <w:pPr>
-      <w:pStyle w:val="Header"/>
+      <w:pStyle w:val="Kopfzeile"/>
       <w:spacing w:after="120"/>
       <w:ind w:right="-1"/>
       <w:rPr>
@@ -3544,7 +2428,7 @@
   </w:p>
   <w:p>
     <w:pPr>
-      <w:pStyle w:val="Header"/>
+      <w:pStyle w:val="Kopfzeile"/>
       <w:spacing w:after="120"/>
       <w:ind w:right="-1"/>
       <w:rPr>
@@ -4240,7 +3124,7 @@
     <w:lsdException w:name="Bibliography" w:uiPriority="37"/>
     <w:lsdException w:name="TOC Heading" w:uiPriority="39" w:qFormat="1"/>
   </w:latentStyles>
-  <w:style w:type="paragraph" w:default="1" w:styleId="Normal">
+  <w:style w:type="paragraph" w:default="1" w:styleId="Standard">
     <w:name w:val="Normal"/>
     <w:qFormat/>
     <w:rsid w:val="008E507E"/>
@@ -4249,10 +3133,10 @@
       <w:sz w:val="22"/>
     </w:rPr>
   </w:style>
-  <w:style w:type="paragraph" w:styleId="Heading1">
+  <w:style w:type="paragraph" w:styleId="berschrift1">
     <w:name w:val="heading 1"/>
-    <w:basedOn w:val="Normal"/>
-    <w:next w:val="Normal"/>
+    <w:basedOn w:val="Standard"/>
+    <w:next w:val="Standard"/>
     <w:qFormat/>
     <w:rsid w:val="008E507E"/>
     <w:pPr>
@@ -4267,10 +3151,10 @@
       <w:b/>
     </w:rPr>
   </w:style>
-  <w:style w:type="paragraph" w:styleId="Heading2">
+  <w:style w:type="paragraph" w:styleId="berschrift2">
     <w:name w:val="heading 2"/>
-    <w:basedOn w:val="Normal"/>
-    <w:next w:val="Normal"/>
+    <w:basedOn w:val="Standard"/>
+    <w:next w:val="Standard"/>
     <w:qFormat/>
     <w:rsid w:val="008E507E"/>
     <w:pPr>
@@ -4282,10 +3166,10 @@
       <w:b/>
     </w:rPr>
   </w:style>
-  <w:style w:type="paragraph" w:styleId="Heading3">
+  <w:style w:type="paragraph" w:styleId="berschrift3">
     <w:name w:val="heading 3"/>
-    <w:basedOn w:val="Normal"/>
-    <w:next w:val="NormalIndent"/>
+    <w:basedOn w:val="Standard"/>
+    <w:next w:val="Standardeinzug"/>
     <w:qFormat/>
     <w:rsid w:val="008E507E"/>
     <w:pPr>
@@ -4298,10 +3182,10 @@
       <w:sz w:val="24"/>
     </w:rPr>
   </w:style>
-  <w:style w:type="paragraph" w:styleId="Heading4">
+  <w:style w:type="paragraph" w:styleId="berschrift4">
     <w:name w:val="heading 4"/>
-    <w:basedOn w:val="Normal"/>
-    <w:next w:val="NormalIndent"/>
+    <w:basedOn w:val="Standard"/>
+    <w:next w:val="Standardeinzug"/>
     <w:qFormat/>
     <w:rsid w:val="008E507E"/>
     <w:pPr>
@@ -4314,10 +3198,10 @@
       <w:u w:val="single"/>
     </w:rPr>
   </w:style>
-  <w:style w:type="paragraph" w:styleId="Heading5">
+  <w:style w:type="paragraph" w:styleId="berschrift5">
     <w:name w:val="heading 5"/>
-    <w:basedOn w:val="Normal"/>
-    <w:next w:val="NormalIndent"/>
+    <w:basedOn w:val="Standard"/>
+    <w:next w:val="Standardeinzug"/>
     <w:qFormat/>
     <w:rsid w:val="008E507E"/>
     <w:pPr>
@@ -4330,10 +3214,10 @@
       <w:sz w:val="20"/>
     </w:rPr>
   </w:style>
-  <w:style w:type="paragraph" w:styleId="Heading6">
+  <w:style w:type="paragraph" w:styleId="berschrift6">
     <w:name w:val="heading 6"/>
-    <w:basedOn w:val="Normal"/>
-    <w:next w:val="NormalIndent"/>
+    <w:basedOn w:val="Standard"/>
+    <w:next w:val="Standardeinzug"/>
     <w:qFormat/>
     <w:rsid w:val="008E507E"/>
     <w:pPr>
@@ -4346,10 +3230,10 @@
       <w:u w:val="single"/>
     </w:rPr>
   </w:style>
-  <w:style w:type="paragraph" w:styleId="Heading7">
+  <w:style w:type="paragraph" w:styleId="berschrift7">
     <w:name w:val="heading 7"/>
-    <w:basedOn w:val="Normal"/>
-    <w:next w:val="NormalIndent"/>
+    <w:basedOn w:val="Standard"/>
+    <w:next w:val="Standardeinzug"/>
     <w:qFormat/>
     <w:rsid w:val="008E507E"/>
     <w:pPr>
@@ -4362,10 +3246,10 @@
       <w:sz w:val="20"/>
     </w:rPr>
   </w:style>
-  <w:style w:type="paragraph" w:styleId="Heading8">
+  <w:style w:type="paragraph" w:styleId="berschrift8">
     <w:name w:val="heading 8"/>
-    <w:basedOn w:val="Heading1"/>
-    <w:next w:val="NormalIndent"/>
+    <w:basedOn w:val="berschrift1"/>
+    <w:next w:val="Standardeinzug"/>
     <w:qFormat/>
     <w:rsid w:val="008E507E"/>
     <w:pPr>
@@ -4379,10 +3263,10 @@
       <w:sz w:val="24"/>
     </w:rPr>
   </w:style>
-  <w:style w:type="paragraph" w:styleId="Heading9">
+  <w:style w:type="paragraph" w:styleId="berschrift9">
     <w:name w:val="heading 9"/>
-    <w:basedOn w:val="Heading1"/>
-    <w:next w:val="Normal"/>
+    <w:basedOn w:val="berschrift1"/>
+    <w:next w:val="Standard"/>
     <w:qFormat/>
     <w:rsid w:val="0084451D"/>
     <w:pPr>
@@ -4390,13 +3274,13 @@
       <w:outlineLvl w:val="8"/>
     </w:pPr>
   </w:style>
-  <w:style w:type="character" w:default="1" w:styleId="DefaultParagraphFont">
+  <w:style w:type="character" w:default="1" w:styleId="Absatzstandardschriftart">
     <w:name w:val="Default Paragraph Font"/>
     <w:uiPriority w:val="1"/>
     <w:semiHidden/>
     <w:unhideWhenUsed/>
   </w:style>
-  <w:style w:type="table" w:default="1" w:styleId="TableNormal">
+  <w:style w:type="table" w:default="1" w:styleId="NormaleTabelle">
     <w:name w:val="Normal Table"/>
     <w:uiPriority w:val="99"/>
     <w:semiHidden/>
@@ -4411,24 +3295,24 @@
       </w:tblCellMar>
     </w:tblPr>
   </w:style>
-  <w:style w:type="numbering" w:default="1" w:styleId="NoList">
+  <w:style w:type="numbering" w:default="1" w:styleId="KeineListe">
     <w:name w:val="No List"/>
     <w:uiPriority w:val="99"/>
     <w:semiHidden/>
     <w:unhideWhenUsed/>
   </w:style>
-  <w:style w:type="paragraph" w:styleId="NormalIndent">
+  <w:style w:type="paragraph" w:styleId="Standardeinzug">
     <w:name w:val="Normal Indent"/>
-    <w:basedOn w:val="Normal"/>
+    <w:basedOn w:val="Standard"/>
     <w:rsid w:val="008E507E"/>
     <w:pPr>
       <w:ind w:left="708"/>
     </w:pPr>
   </w:style>
-  <w:style w:type="paragraph" w:styleId="TOC8">
+  <w:style w:type="paragraph" w:styleId="Verzeichnis8">
     <w:name w:val="toc 8"/>
-    <w:basedOn w:val="TOC1"/>
-    <w:next w:val="Normal"/>
+    <w:basedOn w:val="Verzeichnis1"/>
+    <w:next w:val="Standard"/>
     <w:semiHidden/>
     <w:rsid w:val="008E507E"/>
     <w:pPr>
@@ -4438,10 +3322,10 @@
       </w:tabs>
     </w:pPr>
   </w:style>
-  <w:style w:type="paragraph" w:styleId="TOC1">
+  <w:style w:type="paragraph" w:styleId="Verzeichnis1">
     <w:name w:val="toc 1"/>
-    <w:basedOn w:val="Normal"/>
-    <w:next w:val="Normal"/>
+    <w:basedOn w:val="Standard"/>
+    <w:next w:val="Standard"/>
     <w:uiPriority w:val="39"/>
     <w:rsid w:val="008E507E"/>
     <w:pPr>
@@ -4453,10 +3337,10 @@
       <w:spacing w:after="40"/>
     </w:pPr>
   </w:style>
-  <w:style w:type="paragraph" w:styleId="TOC7">
+  <w:style w:type="paragraph" w:styleId="Verzeichnis7">
     <w:name w:val="toc 7"/>
-    <w:basedOn w:val="Normal"/>
-    <w:next w:val="Normal"/>
+    <w:basedOn w:val="Standard"/>
+    <w:next w:val="Standard"/>
     <w:semiHidden/>
     <w:rsid w:val="008E507E"/>
     <w:pPr>
@@ -4467,10 +3351,10 @@
       <w:ind w:left="4253" w:right="850"/>
     </w:pPr>
   </w:style>
-  <w:style w:type="paragraph" w:styleId="TOC6">
+  <w:style w:type="paragraph" w:styleId="Verzeichnis6">
     <w:name w:val="toc 6"/>
-    <w:basedOn w:val="Normal"/>
-    <w:next w:val="Normal"/>
+    <w:basedOn w:val="Standard"/>
+    <w:next w:val="Standard"/>
     <w:semiHidden/>
     <w:rsid w:val="008E507E"/>
     <w:pPr>
@@ -4481,10 +3365,10 @@
       <w:ind w:left="3544" w:right="850"/>
     </w:pPr>
   </w:style>
-  <w:style w:type="paragraph" w:styleId="TOC5">
+  <w:style w:type="paragraph" w:styleId="Verzeichnis5">
     <w:name w:val="toc 5"/>
-    <w:basedOn w:val="Normal"/>
-    <w:next w:val="Normal"/>
+    <w:basedOn w:val="Standard"/>
+    <w:next w:val="Standard"/>
     <w:semiHidden/>
     <w:rsid w:val="008E507E"/>
     <w:pPr>
@@ -4495,10 +3379,10 @@
       <w:ind w:left="2835" w:right="850"/>
     </w:pPr>
   </w:style>
-  <w:style w:type="paragraph" w:styleId="TOC4">
+  <w:style w:type="paragraph" w:styleId="Verzeichnis4">
     <w:name w:val="toc 4"/>
-    <w:basedOn w:val="Normal"/>
-    <w:next w:val="Normal"/>
+    <w:basedOn w:val="Standard"/>
+    <w:next w:val="Standard"/>
     <w:semiHidden/>
     <w:rsid w:val="008E507E"/>
     <w:pPr>
@@ -4509,10 +3393,10 @@
       <w:ind w:left="2126" w:right="850"/>
     </w:pPr>
   </w:style>
-  <w:style w:type="paragraph" w:styleId="TOC3">
+  <w:style w:type="paragraph" w:styleId="Verzeichnis3">
     <w:name w:val="toc 3"/>
-    <w:basedOn w:val="Normal"/>
-    <w:next w:val="Normal"/>
+    <w:basedOn w:val="Standard"/>
+    <w:next w:val="Standard"/>
     <w:semiHidden/>
     <w:rsid w:val="008E507E"/>
     <w:pPr>
@@ -4523,10 +3407,10 @@
       <w:ind w:left="1418" w:right="850"/>
     </w:pPr>
   </w:style>
-  <w:style w:type="paragraph" w:styleId="TOC2">
+  <w:style w:type="paragraph" w:styleId="Verzeichnis2">
     <w:name w:val="toc 2"/>
-    <w:basedOn w:val="Normal"/>
-    <w:next w:val="Normal"/>
+    <w:basedOn w:val="Standard"/>
+    <w:next w:val="Standard"/>
     <w:uiPriority w:val="39"/>
     <w:rsid w:val="008E507E"/>
     <w:pPr>
@@ -4538,8 +3422,8 @@
   </w:style>
   <w:style w:type="paragraph" w:styleId="Index7">
     <w:name w:val="index 7"/>
-    <w:basedOn w:val="Normal"/>
-    <w:next w:val="Normal"/>
+    <w:basedOn w:val="Standard"/>
+    <w:next w:val="Standard"/>
     <w:semiHidden/>
     <w:rsid w:val="008E507E"/>
     <w:pPr>
@@ -4548,8 +3432,8 @@
   </w:style>
   <w:style w:type="paragraph" w:styleId="Index6">
     <w:name w:val="index 6"/>
-    <w:basedOn w:val="Normal"/>
-    <w:next w:val="Normal"/>
+    <w:basedOn w:val="Standard"/>
+    <w:next w:val="Standard"/>
     <w:semiHidden/>
     <w:rsid w:val="008E507E"/>
     <w:pPr>
@@ -4558,8 +3442,8 @@
   </w:style>
   <w:style w:type="paragraph" w:styleId="Index5">
     <w:name w:val="index 5"/>
-    <w:basedOn w:val="Normal"/>
-    <w:next w:val="Normal"/>
+    <w:basedOn w:val="Standard"/>
+    <w:next w:val="Standard"/>
     <w:semiHidden/>
     <w:rsid w:val="008E507E"/>
     <w:pPr>
@@ -4568,8 +3452,8 @@
   </w:style>
   <w:style w:type="paragraph" w:styleId="Index4">
     <w:name w:val="index 4"/>
-    <w:basedOn w:val="Normal"/>
-    <w:next w:val="Normal"/>
+    <w:basedOn w:val="Standard"/>
+    <w:next w:val="Standard"/>
     <w:semiHidden/>
     <w:rsid w:val="008E507E"/>
     <w:pPr>
@@ -4578,8 +3462,8 @@
   </w:style>
   <w:style w:type="paragraph" w:styleId="Index3">
     <w:name w:val="index 3"/>
-    <w:basedOn w:val="Normal"/>
-    <w:next w:val="Normal"/>
+    <w:basedOn w:val="Standard"/>
+    <w:next w:val="Standard"/>
     <w:semiHidden/>
     <w:rsid w:val="008E507E"/>
     <w:pPr>
@@ -4588,8 +3472,8 @@
   </w:style>
   <w:style w:type="paragraph" w:styleId="Index2">
     <w:name w:val="index 2"/>
-    <w:basedOn w:val="Normal"/>
-    <w:next w:val="Normal"/>
+    <w:basedOn w:val="Standard"/>
+    <w:next w:val="Standard"/>
     <w:semiHidden/>
     <w:rsid w:val="008E507E"/>
     <w:pPr>
@@ -4598,56 +3482,56 @@
   </w:style>
   <w:style w:type="paragraph" w:styleId="Index1">
     <w:name w:val="index 1"/>
-    <w:basedOn w:val="Normal"/>
-    <w:next w:val="Normal"/>
+    <w:basedOn w:val="Standard"/>
+    <w:next w:val="Standard"/>
     <w:semiHidden/>
     <w:rsid w:val="008E507E"/>
   </w:style>
-  <w:style w:type="character" w:styleId="LineNumber">
+  <w:style w:type="character" w:styleId="Zeilennummer">
     <w:name w:val="line number"/>
     <w:rsid w:val="008E507E"/>
   </w:style>
-  <w:style w:type="paragraph" w:styleId="IndexHeading">
+  <w:style w:type="paragraph" w:styleId="Indexberschrift">
     <w:name w:val="index heading"/>
-    <w:basedOn w:val="Normal"/>
+    <w:basedOn w:val="Standard"/>
     <w:next w:val="Index1"/>
     <w:semiHidden/>
     <w:rsid w:val="008E507E"/>
   </w:style>
-  <w:style w:type="paragraph" w:styleId="Footer">
+  <w:style w:type="paragraph" w:styleId="Fuzeile">
     <w:name w:val="footer"/>
-    <w:basedOn w:val="Normal"/>
+    <w:basedOn w:val="Standard"/>
     <w:rsid w:val="008E507E"/>
     <w:pPr>
       <w:ind w:right="964"/>
       <w:jc w:val="center"/>
     </w:pPr>
   </w:style>
-  <w:style w:type="paragraph" w:styleId="Header">
+  <w:style w:type="paragraph" w:styleId="Kopfzeile">
     <w:name w:val="header"/>
-    <w:basedOn w:val="Normal"/>
+    <w:basedOn w:val="Standard"/>
     <w:rsid w:val="008E507E"/>
     <w:pPr>
       <w:ind w:right="964"/>
       <w:jc w:val="center"/>
     </w:pPr>
   </w:style>
-  <w:style w:type="paragraph" w:styleId="FootnoteText">
+  <w:style w:type="paragraph" w:styleId="Funotentext">
     <w:name w:val="footnote text"/>
-    <w:basedOn w:val="Normal"/>
+    <w:basedOn w:val="Standard"/>
     <w:semiHidden/>
     <w:rsid w:val="008E507E"/>
     <w:rPr>
       <w:sz w:val="20"/>
     </w:rPr>
   </w:style>
-  <w:style w:type="character" w:styleId="PageNumber">
+  <w:style w:type="character" w:styleId="Seitenzahl">
     <w:name w:val="page number"/>
     <w:rsid w:val="008E507E"/>
   </w:style>
-  <w:style w:type="paragraph" w:styleId="Signature">
+  <w:style w:type="paragraph" w:styleId="Unterschrift">
     <w:name w:val="Signature"/>
-    <w:basedOn w:val="Normal"/>
+    <w:basedOn w:val="Standard"/>
     <w:rsid w:val="008E507E"/>
     <w:pPr>
       <w:ind w:left="4252"/>
@@ -4655,8 +3539,8 @@
   </w:style>
   <w:style w:type="paragraph" w:customStyle="1" w:styleId="PV-Titel1">
     <w:name w:val="PV-Titel1"/>
-    <w:basedOn w:val="Normal"/>
-    <w:next w:val="Normal"/>
+    <w:basedOn w:val="Standard"/>
+    <w:next w:val="Standard"/>
     <w:rsid w:val="008E507E"/>
     <w:pPr>
       <w:tabs>
@@ -4666,12 +3550,12 @@
   </w:style>
   <w:style w:type="paragraph" w:customStyle="1" w:styleId="KopfBereich">
     <w:name w:val="KopfBereich"/>
-    <w:basedOn w:val="Normal"/>
+    <w:basedOn w:val="Standard"/>
     <w:rsid w:val="008E507E"/>
   </w:style>
   <w:style w:type="paragraph" w:customStyle="1" w:styleId="Verteiler">
     <w:name w:val="Verteiler"/>
-    <w:basedOn w:val="Normal"/>
+    <w:basedOn w:val="Standard"/>
     <w:rsid w:val="008E507E"/>
     <w:pPr>
       <w:tabs>
@@ -4681,8 +3565,8 @@
   </w:style>
   <w:style w:type="paragraph" w:customStyle="1" w:styleId="PV-Titel2">
     <w:name w:val="PV-Titel2"/>
-    <w:basedOn w:val="Normal"/>
-    <w:next w:val="Normal"/>
+    <w:basedOn w:val="Standard"/>
+    <w:next w:val="Standard"/>
     <w:rsid w:val="008E507E"/>
     <w:pPr>
       <w:spacing w:before="120" w:after="60"/>
@@ -4694,7 +3578,7 @@
   </w:style>
   <w:style w:type="paragraph" w:customStyle="1" w:styleId="PV-Titel10">
     <w:name w:val="PV-Titel 1"/>
-    <w:basedOn w:val="Normal"/>
+    <w:basedOn w:val="Standard"/>
     <w:next w:val="PV-Titel20"/>
     <w:link w:val="PV-Titel1Zchn"/>
     <w:rsid w:val="008E507E"/>
@@ -4708,7 +3592,7 @@
   </w:style>
   <w:style w:type="paragraph" w:customStyle="1" w:styleId="traktanden">
     <w:name w:val="traktanden"/>
-    <w:basedOn w:val="Normal"/>
+    <w:basedOn w:val="Standard"/>
     <w:rsid w:val="008E507E"/>
     <w:pPr>
       <w:spacing w:after="120"/>
@@ -4716,7 +3600,7 @@
   </w:style>
   <w:style w:type="paragraph" w:customStyle="1" w:styleId="PV-Titel20">
     <w:name w:val="PV-Titel 2"/>
-    <w:basedOn w:val="Normal"/>
+    <w:basedOn w:val="Standard"/>
     <w:next w:val="PV-Linie"/>
     <w:link w:val="PV-Titel2Char"/>
     <w:rsid w:val="008E507E"/>
@@ -4749,26 +3633,26 @@
   </w:style>
   <w:style w:type="paragraph" w:customStyle="1" w:styleId="PV-Mitteilung">
     <w:name w:val="PV-Mitteilung"/>
-    <w:basedOn w:val="Normal"/>
-    <w:next w:val="Normal"/>
+    <w:basedOn w:val="Standard"/>
+    <w:next w:val="Standard"/>
     <w:rsid w:val="008E507E"/>
   </w:style>
   <w:style w:type="paragraph" w:customStyle="1" w:styleId="PV-VersteckterText">
     <w:name w:val="PV-Versteckter Text"/>
-    <w:basedOn w:val="Normal"/>
-    <w:next w:val="Normal"/>
+    <w:basedOn w:val="Standard"/>
+    <w:next w:val="Standard"/>
     <w:rsid w:val="008E507E"/>
   </w:style>
   <w:style w:type="paragraph" w:customStyle="1" w:styleId="PV-Beschluss">
     <w:name w:val="PV-Beschluss"/>
-    <w:basedOn w:val="Normal"/>
-    <w:next w:val="Normal"/>
+    <w:basedOn w:val="Standard"/>
+    <w:next w:val="Standard"/>
     <w:rsid w:val="008E507E"/>
   </w:style>
   <w:style w:type="paragraph" w:customStyle="1" w:styleId="PV-Linie">
     <w:name w:val="PV-Linie"/>
-    <w:basedOn w:val="Normal"/>
-    <w:next w:val="Normal"/>
+    <w:basedOn w:val="Standard"/>
+    <w:next w:val="Standard"/>
     <w:rsid w:val="008E507E"/>
     <w:pPr>
       <w:pBdr>
@@ -4780,9 +3664,9 @@
       <w:sz w:val="6"/>
     </w:rPr>
   </w:style>
-  <w:style w:type="paragraph" w:styleId="BodyText">
+  <w:style w:type="paragraph" w:styleId="Textkrper">
     <w:name w:val="Body Text"/>
-    <w:basedOn w:val="Normal"/>
+    <w:basedOn w:val="Standard"/>
     <w:rsid w:val="008E507E"/>
     <w:rPr>
       <w:rFonts w:cs="Arial"/>
@@ -4790,10 +3674,10 @@
       <w:lang w:val="de-DE"/>
     </w:rPr>
   </w:style>
-  <w:style w:type="paragraph" w:styleId="Caption">
+  <w:style w:type="paragraph" w:styleId="Beschriftung">
     <w:name w:val="caption"/>
-    <w:basedOn w:val="Normal"/>
-    <w:next w:val="Normal"/>
+    <w:basedOn w:val="Standard"/>
+    <w:next w:val="Standard"/>
     <w:semiHidden/>
     <w:unhideWhenUsed/>
     <w:qFormat/>
@@ -4805,9 +3689,9 @@
       <w:lang w:eastAsia="de-DE"/>
     </w:rPr>
   </w:style>
-  <w:style w:type="table" w:styleId="TableGrid">
+  <w:style w:type="table" w:styleId="Tabellenraster">
     <w:name w:val="Table Grid"/>
-    <w:basedOn w:val="TableNormal"/>
+    <w:basedOn w:val="NormaleTabelle"/>
     <w:uiPriority w:val="59"/>
     <w:rsid w:val="008E507E"/>
     <w:tblPr>
@@ -4832,7 +3716,7 @@
     <w:uiPriority w:val="59"/>
     <w:rsid w:val="001405D6"/>
   </w:style>
-  <w:style w:type="character" w:styleId="Hyperlink">
+  <w:style w:type="character" w:styleId="Link">
     <w:name w:val="Hyperlink"/>
     <w:uiPriority w:val="99"/>
     <w:unhideWhenUsed/>
@@ -4842,10 +3726,10 @@
       <w:u w:val="single"/>
     </w:rPr>
   </w:style>
-  <w:style w:type="paragraph" w:styleId="TOCHeading">
+  <w:style w:type="paragraph" w:styleId="Inhaltsverzeichnisberschrift">
     <w:name w:val="TOC Heading"/>
-    <w:basedOn w:val="Heading1"/>
-    <w:next w:val="Normal"/>
+    <w:basedOn w:val="berschrift1"/>
+    <w:next w:val="Standard"/>
     <w:uiPriority w:val="39"/>
     <w:semiHidden/>
     <w:unhideWhenUsed/>
@@ -4870,9 +3754,9 @@
       <w:szCs w:val="28"/>
     </w:rPr>
   </w:style>
-  <w:style w:type="character" w:styleId="IntenseReference">
+  <w:style w:type="character" w:styleId="IntensiverVerweis">
     <w:name w:val="Intense Reference"/>
-    <w:basedOn w:val="DefaultParagraphFont"/>
+    <w:basedOn w:val="Absatzstandardschriftart"/>
     <w:uiPriority w:val="32"/>
     <w:qFormat/>
     <w:rsid w:val="0084451D"/>
@@ -4885,9 +3769,9 @@
       <w:u w:val="single"/>
     </w:rPr>
   </w:style>
-  <w:style w:type="character" w:styleId="Strong">
+  <w:style w:type="character" w:styleId="Betont">
     <w:name w:val="Strong"/>
-    <w:basedOn w:val="DefaultParagraphFont"/>
+    <w:basedOn w:val="Absatzstandardschriftart"/>
     <w:qFormat/>
     <w:rsid w:val="0084451D"/>
     <w:rPr>
@@ -4895,10 +3779,10 @@
       <w:bCs/>
     </w:rPr>
   </w:style>
-  <w:style w:type="paragraph" w:styleId="BalloonText">
+  <w:style w:type="paragraph" w:styleId="Sprechblasentext">
     <w:name w:val="Balloon Text"/>
-    <w:basedOn w:val="Normal"/>
-    <w:link w:val="BalloonTextChar"/>
+    <w:basedOn w:val="Standard"/>
+    <w:link w:val="SprechblasentextZeichen"/>
     <w:semiHidden/>
     <w:unhideWhenUsed/>
     <w:rsid w:val="00C9310B"/>
@@ -4908,10 +3792,10 @@
       <w:szCs w:val="18"/>
     </w:rPr>
   </w:style>
-  <w:style w:type="character" w:customStyle="1" w:styleId="BalloonTextChar">
-    <w:name w:val="Balloon Text Char"/>
-    <w:basedOn w:val="DefaultParagraphFont"/>
-    <w:link w:val="BalloonText"/>
+  <w:style w:type="character" w:customStyle="1" w:styleId="SprechblasentextZeichen">
+    <w:name w:val="Sprechblasentext Zeichen"/>
+    <w:basedOn w:val="Absatzstandardschriftart"/>
+    <w:link w:val="Sprechblasentext"/>
     <w:semiHidden/>
     <w:rsid w:val="00C9310B"/>
     <w:rPr>
@@ -5083,7 +3967,7 @@
     <w:lsdException w:name="Bibliography" w:uiPriority="37"/>
     <w:lsdException w:name="TOC Heading" w:uiPriority="39" w:qFormat="1"/>
   </w:latentStyles>
-  <w:style w:type="paragraph" w:default="1" w:styleId="Normal">
+  <w:style w:type="paragraph" w:default="1" w:styleId="Standard">
     <w:name w:val="Normal"/>
     <w:qFormat/>
     <w:rsid w:val="008E507E"/>
@@ -5092,10 +3976,10 @@
       <w:sz w:val="22"/>
     </w:rPr>
   </w:style>
-  <w:style w:type="paragraph" w:styleId="Heading1">
+  <w:style w:type="paragraph" w:styleId="berschrift1">
     <w:name w:val="heading 1"/>
-    <w:basedOn w:val="Normal"/>
-    <w:next w:val="Normal"/>
+    <w:basedOn w:val="Standard"/>
+    <w:next w:val="Standard"/>
     <w:qFormat/>
     <w:rsid w:val="008E507E"/>
     <w:pPr>
@@ -5110,10 +3994,10 @@
       <w:b/>
     </w:rPr>
   </w:style>
-  <w:style w:type="paragraph" w:styleId="Heading2">
+  <w:style w:type="paragraph" w:styleId="berschrift2">
     <w:name w:val="heading 2"/>
-    <w:basedOn w:val="Normal"/>
-    <w:next w:val="Normal"/>
+    <w:basedOn w:val="Standard"/>
+    <w:next w:val="Standard"/>
     <w:qFormat/>
     <w:rsid w:val="008E507E"/>
     <w:pPr>
@@ -5125,10 +4009,10 @@
       <w:b/>
     </w:rPr>
   </w:style>
-  <w:style w:type="paragraph" w:styleId="Heading3">
+  <w:style w:type="paragraph" w:styleId="berschrift3">
     <w:name w:val="heading 3"/>
-    <w:basedOn w:val="Normal"/>
-    <w:next w:val="NormalIndent"/>
+    <w:basedOn w:val="Standard"/>
+    <w:next w:val="Standardeinzug"/>
     <w:qFormat/>
     <w:rsid w:val="008E507E"/>
     <w:pPr>
@@ -5141,10 +4025,10 @@
       <w:sz w:val="24"/>
     </w:rPr>
   </w:style>
-  <w:style w:type="paragraph" w:styleId="Heading4">
+  <w:style w:type="paragraph" w:styleId="berschrift4">
     <w:name w:val="heading 4"/>
-    <w:basedOn w:val="Normal"/>
-    <w:next w:val="NormalIndent"/>
+    <w:basedOn w:val="Standard"/>
+    <w:next w:val="Standardeinzug"/>
     <w:qFormat/>
     <w:rsid w:val="008E507E"/>
     <w:pPr>
@@ -5157,10 +4041,10 @@
       <w:u w:val="single"/>
     </w:rPr>
   </w:style>
-  <w:style w:type="paragraph" w:styleId="Heading5">
+  <w:style w:type="paragraph" w:styleId="berschrift5">
     <w:name w:val="heading 5"/>
-    <w:basedOn w:val="Normal"/>
-    <w:next w:val="NormalIndent"/>
+    <w:basedOn w:val="Standard"/>
+    <w:next w:val="Standardeinzug"/>
     <w:qFormat/>
     <w:rsid w:val="008E507E"/>
     <w:pPr>
@@ -5173,10 +4057,10 @@
       <w:sz w:val="20"/>
     </w:rPr>
   </w:style>
-  <w:style w:type="paragraph" w:styleId="Heading6">
+  <w:style w:type="paragraph" w:styleId="berschrift6">
     <w:name w:val="heading 6"/>
-    <w:basedOn w:val="Normal"/>
-    <w:next w:val="NormalIndent"/>
+    <w:basedOn w:val="Standard"/>
+    <w:next w:val="Standardeinzug"/>
     <w:qFormat/>
     <w:rsid w:val="008E507E"/>
     <w:pPr>
@@ -5189,10 +4073,10 @@
       <w:u w:val="single"/>
     </w:rPr>
   </w:style>
-  <w:style w:type="paragraph" w:styleId="Heading7">
+  <w:style w:type="paragraph" w:styleId="berschrift7">
     <w:name w:val="heading 7"/>
-    <w:basedOn w:val="Normal"/>
-    <w:next w:val="NormalIndent"/>
+    <w:basedOn w:val="Standard"/>
+    <w:next w:val="Standardeinzug"/>
     <w:qFormat/>
     <w:rsid w:val="008E507E"/>
     <w:pPr>
@@ -5205,10 +4089,10 @@
       <w:sz w:val="20"/>
     </w:rPr>
   </w:style>
-  <w:style w:type="paragraph" w:styleId="Heading8">
+  <w:style w:type="paragraph" w:styleId="berschrift8">
     <w:name w:val="heading 8"/>
-    <w:basedOn w:val="Heading1"/>
-    <w:next w:val="NormalIndent"/>
+    <w:basedOn w:val="berschrift1"/>
+    <w:next w:val="Standardeinzug"/>
     <w:qFormat/>
     <w:rsid w:val="008E507E"/>
     <w:pPr>
@@ -5222,10 +4106,10 @@
       <w:sz w:val="24"/>
     </w:rPr>
   </w:style>
-  <w:style w:type="paragraph" w:styleId="Heading9">
+  <w:style w:type="paragraph" w:styleId="berschrift9">
     <w:name w:val="heading 9"/>
-    <w:basedOn w:val="Heading1"/>
-    <w:next w:val="Normal"/>
+    <w:basedOn w:val="berschrift1"/>
+    <w:next w:val="Standard"/>
     <w:qFormat/>
     <w:rsid w:val="0084451D"/>
     <w:pPr>
@@ -5233,13 +4117,13 @@
       <w:outlineLvl w:val="8"/>
     </w:pPr>
   </w:style>
-  <w:style w:type="character" w:default="1" w:styleId="DefaultParagraphFont">
+  <w:style w:type="character" w:default="1" w:styleId="Absatzstandardschriftart">
     <w:name w:val="Default Paragraph Font"/>
     <w:uiPriority w:val="1"/>
     <w:semiHidden/>
     <w:unhideWhenUsed/>
   </w:style>
-  <w:style w:type="table" w:default="1" w:styleId="TableNormal">
+  <w:style w:type="table" w:default="1" w:styleId="NormaleTabelle">
     <w:name w:val="Normal Table"/>
     <w:uiPriority w:val="99"/>
     <w:semiHidden/>
@@ -5254,24 +4138,24 @@
       </w:tblCellMar>
     </w:tblPr>
   </w:style>
-  <w:style w:type="numbering" w:default="1" w:styleId="NoList">
+  <w:style w:type="numbering" w:default="1" w:styleId="KeineListe">
     <w:name w:val="No List"/>
     <w:uiPriority w:val="99"/>
     <w:semiHidden/>
     <w:unhideWhenUsed/>
   </w:style>
-  <w:style w:type="paragraph" w:styleId="NormalIndent">
+  <w:style w:type="paragraph" w:styleId="Standardeinzug">
     <w:name w:val="Normal Indent"/>
-    <w:basedOn w:val="Normal"/>
+    <w:basedOn w:val="Standard"/>
     <w:rsid w:val="008E507E"/>
     <w:pPr>
       <w:ind w:left="708"/>
     </w:pPr>
   </w:style>
-  <w:style w:type="paragraph" w:styleId="TOC8">
+  <w:style w:type="paragraph" w:styleId="Verzeichnis8">
     <w:name w:val="toc 8"/>
-    <w:basedOn w:val="TOC1"/>
-    <w:next w:val="Normal"/>
+    <w:basedOn w:val="Verzeichnis1"/>
+    <w:next w:val="Standard"/>
     <w:semiHidden/>
     <w:rsid w:val="008E507E"/>
     <w:pPr>
@@ -5281,10 +4165,10 @@
       </w:tabs>
     </w:pPr>
   </w:style>
-  <w:style w:type="paragraph" w:styleId="TOC1">
+  <w:style w:type="paragraph" w:styleId="Verzeichnis1">
     <w:name w:val="toc 1"/>
-    <w:basedOn w:val="Normal"/>
-    <w:next w:val="Normal"/>
+    <w:basedOn w:val="Standard"/>
+    <w:next w:val="Standard"/>
     <w:uiPriority w:val="39"/>
     <w:rsid w:val="008E507E"/>
     <w:pPr>
@@ -5296,10 +4180,10 @@
       <w:spacing w:after="40"/>
     </w:pPr>
   </w:style>
-  <w:style w:type="paragraph" w:styleId="TOC7">
+  <w:style w:type="paragraph" w:styleId="Verzeichnis7">
     <w:name w:val="toc 7"/>
-    <w:basedOn w:val="Normal"/>
-    <w:next w:val="Normal"/>
+    <w:basedOn w:val="Standard"/>
+    <w:next w:val="Standard"/>
     <w:semiHidden/>
     <w:rsid w:val="008E507E"/>
     <w:pPr>
@@ -5310,10 +4194,10 @@
       <w:ind w:left="4253" w:right="850"/>
     </w:pPr>
   </w:style>
-  <w:style w:type="paragraph" w:styleId="TOC6">
+  <w:style w:type="paragraph" w:styleId="Verzeichnis6">
     <w:name w:val="toc 6"/>
-    <w:basedOn w:val="Normal"/>
-    <w:next w:val="Normal"/>
+    <w:basedOn w:val="Standard"/>
+    <w:next w:val="Standard"/>
     <w:semiHidden/>
     <w:rsid w:val="008E507E"/>
     <w:pPr>
@@ -5324,10 +4208,10 @@
       <w:ind w:left="3544" w:right="850"/>
     </w:pPr>
   </w:style>
-  <w:style w:type="paragraph" w:styleId="TOC5">
+  <w:style w:type="paragraph" w:styleId="Verzeichnis5">
     <w:name w:val="toc 5"/>
-    <w:basedOn w:val="Normal"/>
-    <w:next w:val="Normal"/>
+    <w:basedOn w:val="Standard"/>
+    <w:next w:val="Standard"/>
     <w:semiHidden/>
     <w:rsid w:val="008E507E"/>
     <w:pPr>
@@ -5338,10 +4222,10 @@
       <w:ind w:left="2835" w:right="850"/>
     </w:pPr>
   </w:style>
-  <w:style w:type="paragraph" w:styleId="TOC4">
+  <w:style w:type="paragraph" w:styleId="Verzeichnis4">
     <w:name w:val="toc 4"/>
-    <w:basedOn w:val="Normal"/>
-    <w:next w:val="Normal"/>
+    <w:basedOn w:val="Standard"/>
+    <w:next w:val="Standard"/>
     <w:semiHidden/>
     <w:rsid w:val="008E507E"/>
     <w:pPr>
@@ -5352,10 +4236,10 @@
       <w:ind w:left="2126" w:right="850"/>
     </w:pPr>
   </w:style>
-  <w:style w:type="paragraph" w:styleId="TOC3">
+  <w:style w:type="paragraph" w:styleId="Verzeichnis3">
     <w:name w:val="toc 3"/>
-    <w:basedOn w:val="Normal"/>
-    <w:next w:val="Normal"/>
+    <w:basedOn w:val="Standard"/>
+    <w:next w:val="Standard"/>
     <w:semiHidden/>
     <w:rsid w:val="008E507E"/>
     <w:pPr>
@@ -5366,10 +4250,10 @@
       <w:ind w:left="1418" w:right="850"/>
     </w:pPr>
   </w:style>
-  <w:style w:type="paragraph" w:styleId="TOC2">
+  <w:style w:type="paragraph" w:styleId="Verzeichnis2">
     <w:name w:val="toc 2"/>
-    <w:basedOn w:val="Normal"/>
-    <w:next w:val="Normal"/>
+    <w:basedOn w:val="Standard"/>
+    <w:next w:val="Standard"/>
     <w:uiPriority w:val="39"/>
     <w:rsid w:val="008E507E"/>
     <w:pPr>
@@ -5381,8 +4265,8 @@
   </w:style>
   <w:style w:type="paragraph" w:styleId="Index7">
     <w:name w:val="index 7"/>
-    <w:basedOn w:val="Normal"/>
-    <w:next w:val="Normal"/>
+    <w:basedOn w:val="Standard"/>
+    <w:next w:val="Standard"/>
     <w:semiHidden/>
     <w:rsid w:val="008E507E"/>
     <w:pPr>
@@ -5391,8 +4275,8 @@
   </w:style>
   <w:style w:type="paragraph" w:styleId="Index6">
     <w:name w:val="index 6"/>
-    <w:basedOn w:val="Normal"/>
-    <w:next w:val="Normal"/>
+    <w:basedOn w:val="Standard"/>
+    <w:next w:val="Standard"/>
     <w:semiHidden/>
     <w:rsid w:val="008E507E"/>
     <w:pPr>
@@ -5401,8 +4285,8 @@
   </w:style>
   <w:style w:type="paragraph" w:styleId="Index5">
     <w:name w:val="index 5"/>
-    <w:basedOn w:val="Normal"/>
-    <w:next w:val="Normal"/>
+    <w:basedOn w:val="Standard"/>
+    <w:next w:val="Standard"/>
     <w:semiHidden/>
     <w:rsid w:val="008E507E"/>
     <w:pPr>
@@ -5411,8 +4295,8 @@
   </w:style>
   <w:style w:type="paragraph" w:styleId="Index4">
     <w:name w:val="index 4"/>
-    <w:basedOn w:val="Normal"/>
-    <w:next w:val="Normal"/>
+    <w:basedOn w:val="Standard"/>
+    <w:next w:val="Standard"/>
     <w:semiHidden/>
     <w:rsid w:val="008E507E"/>
     <w:pPr>
@@ -5421,8 +4305,8 @@
   </w:style>
   <w:style w:type="paragraph" w:styleId="Index3">
     <w:name w:val="index 3"/>
-    <w:basedOn w:val="Normal"/>
-    <w:next w:val="Normal"/>
+    <w:basedOn w:val="Standard"/>
+    <w:next w:val="Standard"/>
     <w:semiHidden/>
     <w:rsid w:val="008E507E"/>
     <w:pPr>
@@ -5431,8 +4315,8 @@
   </w:style>
   <w:style w:type="paragraph" w:styleId="Index2">
     <w:name w:val="index 2"/>
-    <w:basedOn w:val="Normal"/>
-    <w:next w:val="Normal"/>
+    <w:basedOn w:val="Standard"/>
+    <w:next w:val="Standard"/>
     <w:semiHidden/>
     <w:rsid w:val="008E507E"/>
     <w:pPr>
@@ -5441,56 +4325,56 @@
   </w:style>
   <w:style w:type="paragraph" w:styleId="Index1">
     <w:name w:val="index 1"/>
-    <w:basedOn w:val="Normal"/>
-    <w:next w:val="Normal"/>
+    <w:basedOn w:val="Standard"/>
+    <w:next w:val="Standard"/>
     <w:semiHidden/>
     <w:rsid w:val="008E507E"/>
   </w:style>
-  <w:style w:type="character" w:styleId="LineNumber">
+  <w:style w:type="character" w:styleId="Zeilennummer">
     <w:name w:val="line number"/>
     <w:rsid w:val="008E507E"/>
   </w:style>
-  <w:style w:type="paragraph" w:styleId="IndexHeading">
+  <w:style w:type="paragraph" w:styleId="Indexberschrift">
     <w:name w:val="index heading"/>
-    <w:basedOn w:val="Normal"/>
+    <w:basedOn w:val="Standard"/>
     <w:next w:val="Index1"/>
     <w:semiHidden/>
     <w:rsid w:val="008E507E"/>
   </w:style>
-  <w:style w:type="paragraph" w:styleId="Footer">
+  <w:style w:type="paragraph" w:styleId="Fuzeile">
     <w:name w:val="footer"/>
-    <w:basedOn w:val="Normal"/>
+    <w:basedOn w:val="Standard"/>
     <w:rsid w:val="008E507E"/>
     <w:pPr>
       <w:ind w:right="964"/>
       <w:jc w:val="center"/>
     </w:pPr>
   </w:style>
-  <w:style w:type="paragraph" w:styleId="Header">
+  <w:style w:type="paragraph" w:styleId="Kopfzeile">
     <w:name w:val="header"/>
-    <w:basedOn w:val="Normal"/>
+    <w:basedOn w:val="Standard"/>
     <w:rsid w:val="008E507E"/>
     <w:pPr>
       <w:ind w:right="964"/>
       <w:jc w:val="center"/>
     </w:pPr>
   </w:style>
-  <w:style w:type="paragraph" w:styleId="FootnoteText">
+  <w:style w:type="paragraph" w:styleId="Funotentext">
     <w:name w:val="footnote text"/>
-    <w:basedOn w:val="Normal"/>
+    <w:basedOn w:val="Standard"/>
     <w:semiHidden/>
     <w:rsid w:val="008E507E"/>
     <w:rPr>
       <w:sz w:val="20"/>
     </w:rPr>
   </w:style>
-  <w:style w:type="character" w:styleId="PageNumber">
+  <w:style w:type="character" w:styleId="Seitenzahl">
     <w:name w:val="page number"/>
     <w:rsid w:val="008E507E"/>
   </w:style>
-  <w:style w:type="paragraph" w:styleId="Signature">
+  <w:style w:type="paragraph" w:styleId="Unterschrift">
     <w:name w:val="Signature"/>
-    <w:basedOn w:val="Normal"/>
+    <w:basedOn w:val="Standard"/>
     <w:rsid w:val="008E507E"/>
     <w:pPr>
       <w:ind w:left="4252"/>
@@ -5498,8 +4382,8 @@
   </w:style>
   <w:style w:type="paragraph" w:customStyle="1" w:styleId="PV-Titel1">
     <w:name w:val="PV-Titel1"/>
-    <w:basedOn w:val="Normal"/>
-    <w:next w:val="Normal"/>
+    <w:basedOn w:val="Standard"/>
+    <w:next w:val="Standard"/>
     <w:rsid w:val="008E507E"/>
     <w:pPr>
       <w:tabs>
@@ -5509,12 +4393,12 @@
   </w:style>
   <w:style w:type="paragraph" w:customStyle="1" w:styleId="KopfBereich">
     <w:name w:val="KopfBereich"/>
-    <w:basedOn w:val="Normal"/>
+    <w:basedOn w:val="Standard"/>
     <w:rsid w:val="008E507E"/>
   </w:style>
   <w:style w:type="paragraph" w:customStyle="1" w:styleId="Verteiler">
     <w:name w:val="Verteiler"/>
-    <w:basedOn w:val="Normal"/>
+    <w:basedOn w:val="Standard"/>
     <w:rsid w:val="008E507E"/>
     <w:pPr>
       <w:tabs>
@@ -5524,8 +4408,8 @@
   </w:style>
   <w:style w:type="paragraph" w:customStyle="1" w:styleId="PV-Titel2">
     <w:name w:val="PV-Titel2"/>
-    <w:basedOn w:val="Normal"/>
-    <w:next w:val="Normal"/>
+    <w:basedOn w:val="Standard"/>
+    <w:next w:val="Standard"/>
     <w:rsid w:val="008E507E"/>
     <w:pPr>
       <w:spacing w:before="120" w:after="60"/>
@@ -5537,7 +4421,7 @@
   </w:style>
   <w:style w:type="paragraph" w:customStyle="1" w:styleId="PV-Titel10">
     <w:name w:val="PV-Titel 1"/>
-    <w:basedOn w:val="Normal"/>
+    <w:basedOn w:val="Standard"/>
     <w:next w:val="PV-Titel20"/>
     <w:link w:val="PV-Titel1Zchn"/>
     <w:rsid w:val="008E507E"/>
@@ -5551,7 +4435,7 @@
   </w:style>
   <w:style w:type="paragraph" w:customStyle="1" w:styleId="traktanden">
     <w:name w:val="traktanden"/>
-    <w:basedOn w:val="Normal"/>
+    <w:basedOn w:val="Standard"/>
     <w:rsid w:val="008E507E"/>
     <w:pPr>
       <w:spacing w:after="120"/>
@@ -5559,7 +4443,7 @@
   </w:style>
   <w:style w:type="paragraph" w:customStyle="1" w:styleId="PV-Titel20">
     <w:name w:val="PV-Titel 2"/>
-    <w:basedOn w:val="Normal"/>
+    <w:basedOn w:val="Standard"/>
     <w:next w:val="PV-Linie"/>
     <w:link w:val="PV-Titel2Char"/>
     <w:rsid w:val="008E507E"/>
@@ -5592,26 +4476,26 @@
   </w:style>
   <w:style w:type="paragraph" w:customStyle="1" w:styleId="PV-Mitteilung">
     <w:name w:val="PV-Mitteilung"/>
-    <w:basedOn w:val="Normal"/>
-    <w:next w:val="Normal"/>
+    <w:basedOn w:val="Standard"/>
+    <w:next w:val="Standard"/>
     <w:rsid w:val="008E507E"/>
   </w:style>
   <w:style w:type="paragraph" w:customStyle="1" w:styleId="PV-VersteckterText">
     <w:name w:val="PV-Versteckter Text"/>
-    <w:basedOn w:val="Normal"/>
-    <w:next w:val="Normal"/>
+    <w:basedOn w:val="Standard"/>
+    <w:next w:val="Standard"/>
     <w:rsid w:val="008E507E"/>
   </w:style>
   <w:style w:type="paragraph" w:customStyle="1" w:styleId="PV-Beschluss">
     <w:name w:val="PV-Beschluss"/>
-    <w:basedOn w:val="Normal"/>
-    <w:next w:val="Normal"/>
+    <w:basedOn w:val="Standard"/>
+    <w:next w:val="Standard"/>
     <w:rsid w:val="008E507E"/>
   </w:style>
   <w:style w:type="paragraph" w:customStyle="1" w:styleId="PV-Linie">
     <w:name w:val="PV-Linie"/>
-    <w:basedOn w:val="Normal"/>
-    <w:next w:val="Normal"/>
+    <w:basedOn w:val="Standard"/>
+    <w:next w:val="Standard"/>
     <w:rsid w:val="008E507E"/>
     <w:pPr>
       <w:pBdr>
@@ -5623,9 +4507,9 @@
       <w:sz w:val="6"/>
     </w:rPr>
   </w:style>
-  <w:style w:type="paragraph" w:styleId="BodyText">
+  <w:style w:type="paragraph" w:styleId="Textkrper">
     <w:name w:val="Body Text"/>
-    <w:basedOn w:val="Normal"/>
+    <w:basedOn w:val="Standard"/>
     <w:rsid w:val="008E507E"/>
     <w:rPr>
       <w:rFonts w:cs="Arial"/>
@@ -5633,10 +4517,10 @@
       <w:lang w:val="de-DE"/>
     </w:rPr>
   </w:style>
-  <w:style w:type="paragraph" w:styleId="Caption">
+  <w:style w:type="paragraph" w:styleId="Beschriftung">
     <w:name w:val="caption"/>
-    <w:basedOn w:val="Normal"/>
-    <w:next w:val="Normal"/>
+    <w:basedOn w:val="Standard"/>
+    <w:next w:val="Standard"/>
     <w:semiHidden/>
     <w:unhideWhenUsed/>
     <w:qFormat/>
@@ -5648,9 +4532,9 @@
       <w:lang w:eastAsia="de-DE"/>
     </w:rPr>
   </w:style>
-  <w:style w:type="table" w:styleId="TableGrid">
+  <w:style w:type="table" w:styleId="Tabellenraster">
     <w:name w:val="Table Grid"/>
-    <w:basedOn w:val="TableNormal"/>
+    <w:basedOn w:val="NormaleTabelle"/>
     <w:uiPriority w:val="59"/>
     <w:rsid w:val="008E507E"/>
     <w:tblPr>
@@ -5675,7 +4559,7 @@
     <w:uiPriority w:val="59"/>
     <w:rsid w:val="001405D6"/>
   </w:style>
-  <w:style w:type="character" w:styleId="Hyperlink">
+  <w:style w:type="character" w:styleId="Link">
     <w:name w:val="Hyperlink"/>
     <w:uiPriority w:val="99"/>
     <w:unhideWhenUsed/>
@@ -5685,10 +4569,10 @@
       <w:u w:val="single"/>
     </w:rPr>
   </w:style>
-  <w:style w:type="paragraph" w:styleId="TOCHeading">
+  <w:style w:type="paragraph" w:styleId="Inhaltsverzeichnisberschrift">
     <w:name w:val="TOC Heading"/>
-    <w:basedOn w:val="Heading1"/>
-    <w:next w:val="Normal"/>
+    <w:basedOn w:val="berschrift1"/>
+    <w:next w:val="Standard"/>
     <w:uiPriority w:val="39"/>
     <w:semiHidden/>
     <w:unhideWhenUsed/>
@@ -5713,9 +4597,9 @@
       <w:szCs w:val="28"/>
     </w:rPr>
   </w:style>
-  <w:style w:type="character" w:styleId="IntenseReference">
+  <w:style w:type="character" w:styleId="IntensiverVerweis">
     <w:name w:val="Intense Reference"/>
-    <w:basedOn w:val="DefaultParagraphFont"/>
+    <w:basedOn w:val="Absatzstandardschriftart"/>
     <w:uiPriority w:val="32"/>
     <w:qFormat/>
     <w:rsid w:val="0084451D"/>
@@ -5728,9 +4612,9 @@
       <w:u w:val="single"/>
     </w:rPr>
   </w:style>
-  <w:style w:type="character" w:styleId="Strong">
+  <w:style w:type="character" w:styleId="Betont">
     <w:name w:val="Strong"/>
-    <w:basedOn w:val="DefaultParagraphFont"/>
+    <w:basedOn w:val="Absatzstandardschriftart"/>
     <w:qFormat/>
     <w:rsid w:val="0084451D"/>
     <w:rPr>
@@ -5738,10 +4622,10 @@
       <w:bCs/>
     </w:rPr>
   </w:style>
-  <w:style w:type="paragraph" w:styleId="BalloonText">
+  <w:style w:type="paragraph" w:styleId="Sprechblasentext">
     <w:name w:val="Balloon Text"/>
-    <w:basedOn w:val="Normal"/>
-    <w:link w:val="BalloonTextChar"/>
+    <w:basedOn w:val="Standard"/>
+    <w:link w:val="SprechblasentextZeichen"/>
     <w:semiHidden/>
     <w:unhideWhenUsed/>
     <w:rsid w:val="00C9310B"/>
@@ -5751,10 +4635,10 @@
       <w:szCs w:val="18"/>
     </w:rPr>
   </w:style>
-  <w:style w:type="character" w:customStyle="1" w:styleId="BalloonTextChar">
-    <w:name w:val="Balloon Text Char"/>
-    <w:basedOn w:val="DefaultParagraphFont"/>
-    <w:link w:val="BalloonText"/>
+  <w:style w:type="character" w:customStyle="1" w:styleId="SprechblasentextZeichen">
+    <w:name w:val="Sprechblasentext Zeichen"/>
+    <w:basedOn w:val="Absatzstandardschriftart"/>
+    <w:link w:val="Sprechblasentext"/>
     <w:semiHidden/>
     <w:rsid w:val="00C9310B"/>
     <w:rPr>
@@ -6054,7 +4938,7 @@
 </file>
 
 <file path=customXml/itemProps1.xml><?xml version="1.0" encoding="utf-8"?>
-<ds:datastoreItem xmlns:ds="http://schemas.openxmlformats.org/officeDocument/2006/customXml" ds:itemID="{BB94BA15-405E-4E4B-B0DA-88949F40D392}">
+<ds:datastoreItem xmlns:ds="http://schemas.openxmlformats.org/officeDocument/2006/customXml" ds:itemID="{EA116A10-228E-A940-B89F-9F989EE517F4}">
   <ds:schemaRefs>
     <ds:schemaRef ds:uri="http://schemas.openxmlformats.org/officeDocument/2006/bibliography"/>
   </ds:schemaRefs>

</xml_diff>